<commit_message>
updated content w notes
</commit_message>
<xml_diff>
--- a/sample.docx
+++ b/sample.docx
@@ -24,7 +24,7 @@
           <w:sz w:val="72"/>
           <w:szCs w:val="72"/>
         </w:rPr>
-        <w:t xml:space="preserve"> – 1 page</w:t>
+        <w:t xml:space="preserve"> –</w:t>
       </w:r>
       <w:r>
         <w:rPr>
@@ -32,7 +32,23 @@
           <w:sz w:val="72"/>
           <w:szCs w:val="72"/>
         </w:rPr>
-        <w:t xml:space="preserve"> optimized </w:t>
+        <w:t xml:space="preserve"> O</w:t>
+      </w:r>
+      <w:r>
+        <w:rPr>
+          <w:b/>
+          <w:sz w:val="72"/>
+          <w:szCs w:val="72"/>
+        </w:rPr>
+        <w:t xml:space="preserve">ptimized </w:t>
+      </w:r>
+      <w:r>
+        <w:rPr>
+          <w:b/>
+          <w:sz w:val="72"/>
+          <w:szCs w:val="72"/>
+        </w:rPr>
+        <w:t xml:space="preserve">36pt </w:t>
       </w:r>
     </w:p>
     <w:p>
@@ -117,6 +133,15 @@
           <w:szCs w:val="52"/>
         </w:rPr>
       </w:pPr>
+      <w:r>
+        <w:rPr>
+          <w:rFonts w:ascii="Arial" w:hAnsi="Arial" w:cs="Arial"/>
+          <w:color w:val="000000"/>
+          <w:sz w:val="52"/>
+          <w:szCs w:val="52"/>
+        </w:rPr>
+        <w:t xml:space="preserve">26pt paragraph text </w:t>
+      </w:r>
       <w:proofErr w:type="spellStart"/>
       <w:r>
         <w:rPr>
@@ -977,6 +1002,8 @@
         </w:rPr>
         <w:t>.</w:t>
       </w:r>
+      <w:bookmarkStart w:id="0" w:name="_GoBack"/>
+      <w:bookmarkEnd w:id="0"/>
     </w:p>
     <w:p>
       <w:pPr>
@@ -1000,1756 +1027,31 @@
         <w:jc w:val="both"/>
         <w:rPr>
           <w:rFonts w:ascii="Arial" w:hAnsi="Arial" w:cs="Arial"/>
-          <w:color w:val="000000"/>
-          <w:sz w:val="52"/>
-          <w:szCs w:val="52"/>
+          <w:b/>
+          <w:color w:val="000000"/>
+          <w:sz w:val="60"/>
+          <w:szCs w:val="60"/>
         </w:rPr>
       </w:pPr>
-      <w:proofErr w:type="spellStart"/>
-      <w:r>
-        <w:rPr>
-          <w:rFonts w:ascii="Arial" w:hAnsi="Arial" w:cs="Arial"/>
-          <w:color w:val="000000"/>
-          <w:sz w:val="52"/>
-          <w:szCs w:val="52"/>
-        </w:rPr>
-        <w:t>Praesent</w:t>
-      </w:r>
-      <w:proofErr w:type="spellEnd"/>
-      <w:r>
-        <w:rPr>
-          <w:rFonts w:ascii="Arial" w:hAnsi="Arial" w:cs="Arial"/>
-          <w:color w:val="000000"/>
-          <w:sz w:val="52"/>
-          <w:szCs w:val="52"/>
-        </w:rPr>
-        <w:t xml:space="preserve"> </w:t>
-      </w:r>
-      <w:proofErr w:type="spellStart"/>
-      <w:proofErr w:type="gramStart"/>
-      <w:r>
-        <w:rPr>
-          <w:rFonts w:ascii="Arial" w:hAnsi="Arial" w:cs="Arial"/>
-          <w:color w:val="000000"/>
-          <w:sz w:val="52"/>
-          <w:szCs w:val="52"/>
-        </w:rPr>
-        <w:t>nec</w:t>
-      </w:r>
-      <w:proofErr w:type="spellEnd"/>
-      <w:proofErr w:type="gramEnd"/>
-      <w:r>
-        <w:rPr>
-          <w:rFonts w:ascii="Arial" w:hAnsi="Arial" w:cs="Arial"/>
-          <w:color w:val="000000"/>
-          <w:sz w:val="52"/>
-          <w:szCs w:val="52"/>
-        </w:rPr>
-        <w:t xml:space="preserve"> </w:t>
-      </w:r>
-      <w:proofErr w:type="spellStart"/>
-      <w:r>
-        <w:rPr>
-          <w:rFonts w:ascii="Arial" w:hAnsi="Arial" w:cs="Arial"/>
-          <w:color w:val="000000"/>
-          <w:sz w:val="52"/>
-          <w:szCs w:val="52"/>
-        </w:rPr>
-        <w:t>pulvinar</w:t>
-      </w:r>
-      <w:proofErr w:type="spellEnd"/>
-      <w:r>
-        <w:rPr>
-          <w:rFonts w:ascii="Arial" w:hAnsi="Arial" w:cs="Arial"/>
-          <w:color w:val="000000"/>
-          <w:sz w:val="52"/>
-          <w:szCs w:val="52"/>
-        </w:rPr>
-        <w:t xml:space="preserve"> lacus. </w:t>
-      </w:r>
-      <w:proofErr w:type="spellStart"/>
-      <w:r>
-        <w:rPr>
-          <w:rFonts w:ascii="Arial" w:hAnsi="Arial" w:cs="Arial"/>
-          <w:color w:val="000000"/>
-          <w:sz w:val="52"/>
-          <w:szCs w:val="52"/>
-        </w:rPr>
-        <w:t>Suspendisse</w:t>
-      </w:r>
-      <w:proofErr w:type="spellEnd"/>
-      <w:r>
-        <w:rPr>
-          <w:rFonts w:ascii="Arial" w:hAnsi="Arial" w:cs="Arial"/>
-          <w:color w:val="000000"/>
-          <w:sz w:val="52"/>
-          <w:szCs w:val="52"/>
-        </w:rPr>
-        <w:t xml:space="preserve"> </w:t>
-      </w:r>
-      <w:proofErr w:type="spellStart"/>
-      <w:r>
-        <w:rPr>
-          <w:rFonts w:ascii="Arial" w:hAnsi="Arial" w:cs="Arial"/>
-          <w:color w:val="000000"/>
-          <w:sz w:val="52"/>
-          <w:szCs w:val="52"/>
-        </w:rPr>
-        <w:t>potenti</w:t>
-      </w:r>
-      <w:proofErr w:type="spellEnd"/>
-      <w:r>
-        <w:rPr>
-          <w:rFonts w:ascii="Arial" w:hAnsi="Arial" w:cs="Arial"/>
-          <w:color w:val="000000"/>
-          <w:sz w:val="52"/>
-          <w:szCs w:val="52"/>
-        </w:rPr>
-        <w:t xml:space="preserve">. Nam </w:t>
-      </w:r>
-      <w:proofErr w:type="spellStart"/>
-      <w:r>
-        <w:rPr>
-          <w:rFonts w:ascii="Arial" w:hAnsi="Arial" w:cs="Arial"/>
-          <w:color w:val="000000"/>
-          <w:sz w:val="52"/>
-          <w:szCs w:val="52"/>
-        </w:rPr>
-        <w:t>viverra</w:t>
-      </w:r>
-      <w:proofErr w:type="spellEnd"/>
-      <w:r>
-        <w:rPr>
-          <w:rFonts w:ascii="Arial" w:hAnsi="Arial" w:cs="Arial"/>
-          <w:color w:val="000000"/>
-          <w:sz w:val="52"/>
-          <w:szCs w:val="52"/>
-        </w:rPr>
-        <w:t xml:space="preserve"> </w:t>
-      </w:r>
-      <w:proofErr w:type="spellStart"/>
-      <w:r>
-        <w:rPr>
-          <w:rFonts w:ascii="Arial" w:hAnsi="Arial" w:cs="Arial"/>
-          <w:color w:val="000000"/>
-          <w:sz w:val="52"/>
-          <w:szCs w:val="52"/>
-        </w:rPr>
-        <w:t>egestas</w:t>
-      </w:r>
-      <w:proofErr w:type="spellEnd"/>
-      <w:r>
-        <w:rPr>
-          <w:rFonts w:ascii="Arial" w:hAnsi="Arial" w:cs="Arial"/>
-          <w:color w:val="000000"/>
-          <w:sz w:val="52"/>
-          <w:szCs w:val="52"/>
-        </w:rPr>
-        <w:t xml:space="preserve"> </w:t>
-      </w:r>
-      <w:proofErr w:type="spellStart"/>
-      <w:r>
-        <w:rPr>
-          <w:rFonts w:ascii="Arial" w:hAnsi="Arial" w:cs="Arial"/>
-          <w:color w:val="000000"/>
-          <w:sz w:val="52"/>
-          <w:szCs w:val="52"/>
-        </w:rPr>
-        <w:t>turpis</w:t>
-      </w:r>
-      <w:proofErr w:type="spellEnd"/>
-      <w:r>
-        <w:rPr>
-          <w:rFonts w:ascii="Arial" w:hAnsi="Arial" w:cs="Arial"/>
-          <w:color w:val="000000"/>
-          <w:sz w:val="52"/>
-          <w:szCs w:val="52"/>
-        </w:rPr>
-        <w:t xml:space="preserve"> </w:t>
-      </w:r>
-      <w:proofErr w:type="spellStart"/>
-      <w:r>
-        <w:rPr>
-          <w:rFonts w:ascii="Arial" w:hAnsi="Arial" w:cs="Arial"/>
-          <w:color w:val="000000"/>
-          <w:sz w:val="52"/>
-          <w:szCs w:val="52"/>
-        </w:rPr>
-        <w:t>ut</w:t>
-      </w:r>
-      <w:proofErr w:type="spellEnd"/>
-      <w:r>
-        <w:rPr>
-          <w:rFonts w:ascii="Arial" w:hAnsi="Arial" w:cs="Arial"/>
-          <w:color w:val="000000"/>
-          <w:sz w:val="52"/>
-          <w:szCs w:val="52"/>
-        </w:rPr>
-        <w:t xml:space="preserve"> </w:t>
-      </w:r>
-      <w:proofErr w:type="spellStart"/>
-      <w:r>
-        <w:rPr>
-          <w:rFonts w:ascii="Arial" w:hAnsi="Arial" w:cs="Arial"/>
-          <w:color w:val="000000"/>
-          <w:sz w:val="52"/>
-          <w:szCs w:val="52"/>
-        </w:rPr>
-        <w:t>maximus</w:t>
-      </w:r>
-      <w:proofErr w:type="spellEnd"/>
-      <w:r>
-        <w:rPr>
-          <w:rFonts w:ascii="Arial" w:hAnsi="Arial" w:cs="Arial"/>
-          <w:color w:val="000000"/>
-          <w:sz w:val="52"/>
-          <w:szCs w:val="52"/>
-        </w:rPr>
-        <w:t xml:space="preserve">. </w:t>
-      </w:r>
-      <w:proofErr w:type="spellStart"/>
-      <w:r>
-        <w:rPr>
-          <w:rFonts w:ascii="Arial" w:hAnsi="Arial" w:cs="Arial"/>
-          <w:color w:val="000000"/>
-          <w:sz w:val="52"/>
-          <w:szCs w:val="52"/>
-        </w:rPr>
-        <w:t>Aenean</w:t>
-      </w:r>
-      <w:proofErr w:type="spellEnd"/>
-      <w:r>
-        <w:rPr>
-          <w:rFonts w:ascii="Arial" w:hAnsi="Arial" w:cs="Arial"/>
-          <w:color w:val="000000"/>
-          <w:sz w:val="52"/>
-          <w:szCs w:val="52"/>
-        </w:rPr>
-        <w:t xml:space="preserve"> </w:t>
-      </w:r>
-      <w:proofErr w:type="spellStart"/>
-      <w:r>
-        <w:rPr>
-          <w:rFonts w:ascii="Arial" w:hAnsi="Arial" w:cs="Arial"/>
-          <w:color w:val="000000"/>
-          <w:sz w:val="52"/>
-          <w:szCs w:val="52"/>
-        </w:rPr>
-        <w:t>sagittis</w:t>
-      </w:r>
-      <w:proofErr w:type="spellEnd"/>
-      <w:r>
-        <w:rPr>
-          <w:rFonts w:ascii="Arial" w:hAnsi="Arial" w:cs="Arial"/>
-          <w:color w:val="000000"/>
-          <w:sz w:val="52"/>
-          <w:szCs w:val="52"/>
-        </w:rPr>
-        <w:t xml:space="preserve"> </w:t>
-      </w:r>
-      <w:proofErr w:type="spellStart"/>
-      <w:r>
-        <w:rPr>
-          <w:rFonts w:ascii="Arial" w:hAnsi="Arial" w:cs="Arial"/>
-          <w:color w:val="000000"/>
-          <w:sz w:val="52"/>
-          <w:szCs w:val="52"/>
-        </w:rPr>
-        <w:t>nunc</w:t>
-      </w:r>
-      <w:proofErr w:type="spellEnd"/>
-      <w:r>
-        <w:rPr>
-          <w:rFonts w:ascii="Arial" w:hAnsi="Arial" w:cs="Arial"/>
-          <w:color w:val="000000"/>
-          <w:sz w:val="52"/>
-          <w:szCs w:val="52"/>
-        </w:rPr>
-        <w:t xml:space="preserve"> in </w:t>
-      </w:r>
-      <w:proofErr w:type="spellStart"/>
-      <w:r>
-        <w:rPr>
-          <w:rFonts w:ascii="Arial" w:hAnsi="Arial" w:cs="Arial"/>
-          <w:color w:val="000000"/>
-          <w:sz w:val="52"/>
-          <w:szCs w:val="52"/>
-        </w:rPr>
-        <w:t>molestie</w:t>
-      </w:r>
-      <w:proofErr w:type="spellEnd"/>
-      <w:r>
-        <w:rPr>
-          <w:rFonts w:ascii="Arial" w:hAnsi="Arial" w:cs="Arial"/>
-          <w:color w:val="000000"/>
-          <w:sz w:val="52"/>
-          <w:szCs w:val="52"/>
-        </w:rPr>
-        <w:t xml:space="preserve"> </w:t>
-      </w:r>
-      <w:proofErr w:type="spellStart"/>
-      <w:r>
-        <w:rPr>
-          <w:rFonts w:ascii="Arial" w:hAnsi="Arial" w:cs="Arial"/>
-          <w:color w:val="000000"/>
-          <w:sz w:val="52"/>
-          <w:szCs w:val="52"/>
-        </w:rPr>
-        <w:t>malesuada</w:t>
-      </w:r>
-      <w:proofErr w:type="spellEnd"/>
-      <w:r>
-        <w:rPr>
-          <w:rFonts w:ascii="Arial" w:hAnsi="Arial" w:cs="Arial"/>
-          <w:color w:val="000000"/>
-          <w:sz w:val="52"/>
-          <w:szCs w:val="52"/>
-        </w:rPr>
-        <w:t xml:space="preserve">. </w:t>
-      </w:r>
-      <w:proofErr w:type="spellStart"/>
-      <w:r>
-        <w:rPr>
-          <w:rFonts w:ascii="Arial" w:hAnsi="Arial" w:cs="Arial"/>
-          <w:color w:val="000000"/>
-          <w:sz w:val="52"/>
-          <w:szCs w:val="52"/>
-        </w:rPr>
-        <w:t>Sed</w:t>
-      </w:r>
-      <w:proofErr w:type="spellEnd"/>
-      <w:r>
-        <w:rPr>
-          <w:rFonts w:ascii="Arial" w:hAnsi="Arial" w:cs="Arial"/>
-          <w:color w:val="000000"/>
-          <w:sz w:val="52"/>
-          <w:szCs w:val="52"/>
-        </w:rPr>
-        <w:t xml:space="preserve"> id nisi </w:t>
-      </w:r>
-      <w:proofErr w:type="spellStart"/>
-      <w:r>
-        <w:rPr>
-          <w:rFonts w:ascii="Arial" w:hAnsi="Arial" w:cs="Arial"/>
-          <w:color w:val="000000"/>
-          <w:sz w:val="52"/>
-          <w:szCs w:val="52"/>
-        </w:rPr>
-        <w:t>orci</w:t>
-      </w:r>
-      <w:proofErr w:type="spellEnd"/>
-      <w:r>
-        <w:rPr>
-          <w:rFonts w:ascii="Arial" w:hAnsi="Arial" w:cs="Arial"/>
-          <w:color w:val="000000"/>
-          <w:sz w:val="52"/>
-          <w:szCs w:val="52"/>
-        </w:rPr>
-        <w:t xml:space="preserve">. </w:t>
-      </w:r>
-      <w:proofErr w:type="spellStart"/>
-      <w:r>
-        <w:rPr>
-          <w:rFonts w:ascii="Arial" w:hAnsi="Arial" w:cs="Arial"/>
-          <w:color w:val="000000"/>
-          <w:sz w:val="52"/>
-          <w:szCs w:val="52"/>
-        </w:rPr>
-        <w:t>Suspendisse</w:t>
-      </w:r>
-      <w:proofErr w:type="spellEnd"/>
-      <w:r>
-        <w:rPr>
-          <w:rFonts w:ascii="Arial" w:hAnsi="Arial" w:cs="Arial"/>
-          <w:color w:val="000000"/>
-          <w:sz w:val="52"/>
-          <w:szCs w:val="52"/>
-        </w:rPr>
-        <w:t xml:space="preserve"> </w:t>
-      </w:r>
-      <w:proofErr w:type="spellStart"/>
-      <w:r>
-        <w:rPr>
-          <w:rFonts w:ascii="Arial" w:hAnsi="Arial" w:cs="Arial"/>
-          <w:color w:val="000000"/>
-          <w:sz w:val="52"/>
-          <w:szCs w:val="52"/>
-        </w:rPr>
-        <w:t>accumsan</w:t>
-      </w:r>
-      <w:proofErr w:type="spellEnd"/>
-      <w:r>
-        <w:rPr>
-          <w:rFonts w:ascii="Arial" w:hAnsi="Arial" w:cs="Arial"/>
-          <w:color w:val="000000"/>
-          <w:sz w:val="52"/>
-          <w:szCs w:val="52"/>
-        </w:rPr>
-        <w:t xml:space="preserve"> </w:t>
-      </w:r>
-      <w:proofErr w:type="spellStart"/>
-      <w:r>
-        <w:rPr>
-          <w:rFonts w:ascii="Arial" w:hAnsi="Arial" w:cs="Arial"/>
-          <w:color w:val="000000"/>
-          <w:sz w:val="52"/>
-          <w:szCs w:val="52"/>
-        </w:rPr>
-        <w:t>nunc</w:t>
-      </w:r>
-      <w:proofErr w:type="spellEnd"/>
-      <w:r>
-        <w:rPr>
-          <w:rFonts w:ascii="Arial" w:hAnsi="Arial" w:cs="Arial"/>
-          <w:color w:val="000000"/>
-          <w:sz w:val="52"/>
-          <w:szCs w:val="52"/>
-        </w:rPr>
-        <w:t xml:space="preserve"> </w:t>
-      </w:r>
-      <w:proofErr w:type="spellStart"/>
-      <w:r>
-        <w:rPr>
-          <w:rFonts w:ascii="Arial" w:hAnsi="Arial" w:cs="Arial"/>
-          <w:color w:val="000000"/>
-          <w:sz w:val="52"/>
-          <w:szCs w:val="52"/>
-        </w:rPr>
-        <w:t>urna</w:t>
-      </w:r>
-      <w:proofErr w:type="spellEnd"/>
-      <w:r>
-        <w:rPr>
-          <w:rFonts w:ascii="Arial" w:hAnsi="Arial" w:cs="Arial"/>
-          <w:color w:val="000000"/>
-          <w:sz w:val="52"/>
-          <w:szCs w:val="52"/>
-        </w:rPr>
-        <w:t xml:space="preserve">, </w:t>
-      </w:r>
-      <w:proofErr w:type="spellStart"/>
-      <w:r>
-        <w:rPr>
-          <w:rFonts w:ascii="Arial" w:hAnsi="Arial" w:cs="Arial"/>
-          <w:color w:val="000000"/>
-          <w:sz w:val="52"/>
-          <w:szCs w:val="52"/>
-        </w:rPr>
-        <w:t>vel</w:t>
-      </w:r>
-      <w:proofErr w:type="spellEnd"/>
-      <w:r>
-        <w:rPr>
-          <w:rFonts w:ascii="Arial" w:hAnsi="Arial" w:cs="Arial"/>
-          <w:color w:val="000000"/>
-          <w:sz w:val="52"/>
-          <w:szCs w:val="52"/>
-        </w:rPr>
-        <w:t xml:space="preserve"> </w:t>
-      </w:r>
-      <w:proofErr w:type="spellStart"/>
-      <w:r>
-        <w:rPr>
-          <w:rFonts w:ascii="Arial" w:hAnsi="Arial" w:cs="Arial"/>
-          <w:color w:val="000000"/>
-          <w:sz w:val="52"/>
-          <w:szCs w:val="52"/>
-        </w:rPr>
-        <w:t>efficitur</w:t>
-      </w:r>
-      <w:proofErr w:type="spellEnd"/>
-      <w:r>
-        <w:rPr>
-          <w:rFonts w:ascii="Arial" w:hAnsi="Arial" w:cs="Arial"/>
-          <w:color w:val="000000"/>
-          <w:sz w:val="52"/>
-          <w:szCs w:val="52"/>
-        </w:rPr>
-        <w:t xml:space="preserve"> </w:t>
-      </w:r>
-      <w:proofErr w:type="spellStart"/>
-      <w:r>
-        <w:rPr>
-          <w:rFonts w:ascii="Arial" w:hAnsi="Arial" w:cs="Arial"/>
-          <w:color w:val="000000"/>
-          <w:sz w:val="52"/>
-          <w:szCs w:val="52"/>
-        </w:rPr>
-        <w:t>nisl</w:t>
-      </w:r>
-      <w:proofErr w:type="spellEnd"/>
-      <w:r>
-        <w:rPr>
-          <w:rFonts w:ascii="Arial" w:hAnsi="Arial" w:cs="Arial"/>
-          <w:color w:val="000000"/>
-          <w:sz w:val="52"/>
-          <w:szCs w:val="52"/>
-        </w:rPr>
-        <w:t xml:space="preserve"> </w:t>
-      </w:r>
-      <w:proofErr w:type="spellStart"/>
-      <w:r>
-        <w:rPr>
-          <w:rFonts w:ascii="Arial" w:hAnsi="Arial" w:cs="Arial"/>
-          <w:color w:val="000000"/>
-          <w:sz w:val="52"/>
-          <w:szCs w:val="52"/>
-        </w:rPr>
-        <w:t>pretium</w:t>
-      </w:r>
-      <w:proofErr w:type="spellEnd"/>
-      <w:r>
-        <w:rPr>
-          <w:rFonts w:ascii="Arial" w:hAnsi="Arial" w:cs="Arial"/>
-          <w:color w:val="000000"/>
-          <w:sz w:val="52"/>
-          <w:szCs w:val="52"/>
-        </w:rPr>
-        <w:t xml:space="preserve"> id. </w:t>
-      </w:r>
-      <w:proofErr w:type="spellStart"/>
-      <w:r>
-        <w:rPr>
-          <w:rFonts w:ascii="Arial" w:hAnsi="Arial" w:cs="Arial"/>
-          <w:color w:val="000000"/>
-          <w:sz w:val="52"/>
-          <w:szCs w:val="52"/>
-        </w:rPr>
-        <w:t>Ut</w:t>
-      </w:r>
-      <w:proofErr w:type="spellEnd"/>
-      <w:r>
-        <w:rPr>
-          <w:rFonts w:ascii="Arial" w:hAnsi="Arial" w:cs="Arial"/>
-          <w:color w:val="000000"/>
-          <w:sz w:val="52"/>
-          <w:szCs w:val="52"/>
-        </w:rPr>
-        <w:t xml:space="preserve"> </w:t>
-      </w:r>
-      <w:proofErr w:type="spellStart"/>
-      <w:r>
-        <w:rPr>
-          <w:rFonts w:ascii="Arial" w:hAnsi="Arial" w:cs="Arial"/>
-          <w:color w:val="000000"/>
-          <w:sz w:val="52"/>
-          <w:szCs w:val="52"/>
-        </w:rPr>
-        <w:t>efficitur</w:t>
-      </w:r>
-      <w:proofErr w:type="spellEnd"/>
-      <w:r>
-        <w:rPr>
-          <w:rFonts w:ascii="Arial" w:hAnsi="Arial" w:cs="Arial"/>
-          <w:color w:val="000000"/>
-          <w:sz w:val="52"/>
-          <w:szCs w:val="52"/>
-        </w:rPr>
-        <w:t xml:space="preserve"> </w:t>
-      </w:r>
-      <w:proofErr w:type="spellStart"/>
-      <w:r>
-        <w:rPr>
-          <w:rFonts w:ascii="Arial" w:hAnsi="Arial" w:cs="Arial"/>
-          <w:color w:val="000000"/>
-          <w:sz w:val="52"/>
-          <w:szCs w:val="52"/>
-        </w:rPr>
-        <w:t>tellus</w:t>
-      </w:r>
-      <w:proofErr w:type="spellEnd"/>
-      <w:r>
-        <w:rPr>
-          <w:rFonts w:ascii="Arial" w:hAnsi="Arial" w:cs="Arial"/>
-          <w:color w:val="000000"/>
-          <w:sz w:val="52"/>
-          <w:szCs w:val="52"/>
-        </w:rPr>
-        <w:t xml:space="preserve"> </w:t>
-      </w:r>
-      <w:proofErr w:type="spellStart"/>
-      <w:r>
-        <w:rPr>
-          <w:rFonts w:ascii="Arial" w:hAnsi="Arial" w:cs="Arial"/>
-          <w:color w:val="000000"/>
-          <w:sz w:val="52"/>
-          <w:szCs w:val="52"/>
-        </w:rPr>
-        <w:t>ut</w:t>
-      </w:r>
-      <w:proofErr w:type="spellEnd"/>
-      <w:r>
-        <w:rPr>
-          <w:rFonts w:ascii="Arial" w:hAnsi="Arial" w:cs="Arial"/>
-          <w:color w:val="000000"/>
-          <w:sz w:val="52"/>
-          <w:szCs w:val="52"/>
-        </w:rPr>
-        <w:t xml:space="preserve"> </w:t>
-      </w:r>
-      <w:proofErr w:type="spellStart"/>
-      <w:r>
-        <w:rPr>
-          <w:rFonts w:ascii="Arial" w:hAnsi="Arial" w:cs="Arial"/>
-          <w:color w:val="000000"/>
-          <w:sz w:val="52"/>
-          <w:szCs w:val="52"/>
-        </w:rPr>
-        <w:t>aliquam</w:t>
-      </w:r>
-      <w:proofErr w:type="spellEnd"/>
-      <w:r>
-        <w:rPr>
-          <w:rFonts w:ascii="Arial" w:hAnsi="Arial" w:cs="Arial"/>
-          <w:color w:val="000000"/>
-          <w:sz w:val="52"/>
-          <w:szCs w:val="52"/>
-        </w:rPr>
-        <w:t xml:space="preserve"> </w:t>
-      </w:r>
-      <w:proofErr w:type="spellStart"/>
-      <w:r>
-        <w:rPr>
-          <w:rFonts w:ascii="Arial" w:hAnsi="Arial" w:cs="Arial"/>
-          <w:color w:val="000000"/>
-          <w:sz w:val="52"/>
-          <w:szCs w:val="52"/>
-        </w:rPr>
-        <w:t>pretium</w:t>
-      </w:r>
-      <w:proofErr w:type="spellEnd"/>
-      <w:r>
-        <w:rPr>
-          <w:rFonts w:ascii="Arial" w:hAnsi="Arial" w:cs="Arial"/>
-          <w:color w:val="000000"/>
-          <w:sz w:val="52"/>
-          <w:szCs w:val="52"/>
-        </w:rPr>
-        <w:t xml:space="preserve">. </w:t>
-      </w:r>
-      <w:proofErr w:type="spellStart"/>
-      <w:r>
-        <w:rPr>
-          <w:rFonts w:ascii="Arial" w:hAnsi="Arial" w:cs="Arial"/>
-          <w:color w:val="000000"/>
-          <w:sz w:val="52"/>
-          <w:szCs w:val="52"/>
-        </w:rPr>
-        <w:t>Sed</w:t>
-      </w:r>
-      <w:proofErr w:type="spellEnd"/>
-      <w:r>
-        <w:rPr>
-          <w:rFonts w:ascii="Arial" w:hAnsi="Arial" w:cs="Arial"/>
-          <w:color w:val="000000"/>
-          <w:sz w:val="52"/>
-          <w:szCs w:val="52"/>
-        </w:rPr>
-        <w:t xml:space="preserve"> </w:t>
-      </w:r>
-      <w:proofErr w:type="spellStart"/>
-      <w:proofErr w:type="gramStart"/>
-      <w:r>
-        <w:rPr>
-          <w:rFonts w:ascii="Arial" w:hAnsi="Arial" w:cs="Arial"/>
-          <w:color w:val="000000"/>
-          <w:sz w:val="52"/>
-          <w:szCs w:val="52"/>
-        </w:rPr>
-        <w:t>massa</w:t>
-      </w:r>
-      <w:proofErr w:type="spellEnd"/>
-      <w:proofErr w:type="gramEnd"/>
-      <w:r>
-        <w:rPr>
-          <w:rFonts w:ascii="Arial" w:hAnsi="Arial" w:cs="Arial"/>
-          <w:color w:val="000000"/>
-          <w:sz w:val="52"/>
-          <w:szCs w:val="52"/>
-        </w:rPr>
-        <w:t xml:space="preserve"> </w:t>
-      </w:r>
-      <w:proofErr w:type="spellStart"/>
-      <w:r>
-        <w:rPr>
-          <w:rFonts w:ascii="Arial" w:hAnsi="Arial" w:cs="Arial"/>
-          <w:color w:val="000000"/>
-          <w:sz w:val="52"/>
-          <w:szCs w:val="52"/>
-        </w:rPr>
-        <w:t>augue</w:t>
-      </w:r>
-      <w:proofErr w:type="spellEnd"/>
-      <w:r>
-        <w:rPr>
-          <w:rFonts w:ascii="Arial" w:hAnsi="Arial" w:cs="Arial"/>
-          <w:color w:val="000000"/>
-          <w:sz w:val="52"/>
-          <w:szCs w:val="52"/>
-        </w:rPr>
-        <w:t xml:space="preserve">, </w:t>
-      </w:r>
-      <w:proofErr w:type="spellStart"/>
-      <w:r>
-        <w:rPr>
-          <w:rFonts w:ascii="Arial" w:hAnsi="Arial" w:cs="Arial"/>
-          <w:color w:val="000000"/>
-          <w:sz w:val="52"/>
-          <w:szCs w:val="52"/>
-        </w:rPr>
-        <w:t>rhoncus</w:t>
-      </w:r>
-      <w:proofErr w:type="spellEnd"/>
-      <w:r>
-        <w:rPr>
-          <w:rFonts w:ascii="Arial" w:hAnsi="Arial" w:cs="Arial"/>
-          <w:color w:val="000000"/>
-          <w:sz w:val="52"/>
-          <w:szCs w:val="52"/>
-        </w:rPr>
-        <w:t xml:space="preserve"> et </w:t>
-      </w:r>
-      <w:proofErr w:type="spellStart"/>
-      <w:r>
-        <w:rPr>
-          <w:rFonts w:ascii="Arial" w:hAnsi="Arial" w:cs="Arial"/>
-          <w:color w:val="000000"/>
-          <w:sz w:val="52"/>
-          <w:szCs w:val="52"/>
-        </w:rPr>
-        <w:t>nisl</w:t>
-      </w:r>
-      <w:proofErr w:type="spellEnd"/>
-      <w:r>
-        <w:rPr>
-          <w:rFonts w:ascii="Arial" w:hAnsi="Arial" w:cs="Arial"/>
-          <w:color w:val="000000"/>
-          <w:sz w:val="52"/>
-          <w:szCs w:val="52"/>
-        </w:rPr>
-        <w:t xml:space="preserve"> </w:t>
-      </w:r>
-      <w:proofErr w:type="spellStart"/>
-      <w:r>
-        <w:rPr>
-          <w:rFonts w:ascii="Arial" w:hAnsi="Arial" w:cs="Arial"/>
-          <w:color w:val="000000"/>
-          <w:sz w:val="52"/>
-          <w:szCs w:val="52"/>
-        </w:rPr>
-        <w:t>euismod</w:t>
-      </w:r>
-      <w:proofErr w:type="spellEnd"/>
-      <w:r>
-        <w:rPr>
-          <w:rFonts w:ascii="Arial" w:hAnsi="Arial" w:cs="Arial"/>
-          <w:color w:val="000000"/>
-          <w:sz w:val="52"/>
-          <w:szCs w:val="52"/>
-        </w:rPr>
-        <w:t xml:space="preserve">, </w:t>
-      </w:r>
-      <w:proofErr w:type="spellStart"/>
-      <w:r>
-        <w:rPr>
-          <w:rFonts w:ascii="Arial" w:hAnsi="Arial" w:cs="Arial"/>
-          <w:color w:val="000000"/>
-          <w:sz w:val="52"/>
-          <w:szCs w:val="52"/>
-        </w:rPr>
-        <w:t>dignissim</w:t>
-      </w:r>
-      <w:proofErr w:type="spellEnd"/>
-      <w:r>
-        <w:rPr>
-          <w:rFonts w:ascii="Arial" w:hAnsi="Arial" w:cs="Arial"/>
-          <w:color w:val="000000"/>
-          <w:sz w:val="52"/>
-          <w:szCs w:val="52"/>
-        </w:rPr>
-        <w:t xml:space="preserve"> </w:t>
-      </w:r>
-      <w:proofErr w:type="spellStart"/>
-      <w:r>
-        <w:rPr>
-          <w:rFonts w:ascii="Arial" w:hAnsi="Arial" w:cs="Arial"/>
-          <w:color w:val="000000"/>
-          <w:sz w:val="52"/>
-          <w:szCs w:val="52"/>
-        </w:rPr>
-        <w:t>condimentum</w:t>
-      </w:r>
-      <w:proofErr w:type="spellEnd"/>
-      <w:r>
-        <w:rPr>
-          <w:rFonts w:ascii="Arial" w:hAnsi="Arial" w:cs="Arial"/>
-          <w:color w:val="000000"/>
-          <w:sz w:val="52"/>
-          <w:szCs w:val="52"/>
-        </w:rPr>
-        <w:t xml:space="preserve"> </w:t>
-      </w:r>
-      <w:proofErr w:type="spellStart"/>
-      <w:r>
-        <w:rPr>
-          <w:rFonts w:ascii="Arial" w:hAnsi="Arial" w:cs="Arial"/>
-          <w:color w:val="000000"/>
-          <w:sz w:val="52"/>
-          <w:szCs w:val="52"/>
-        </w:rPr>
-        <w:t>felis</w:t>
-      </w:r>
-      <w:proofErr w:type="spellEnd"/>
-      <w:r>
-        <w:rPr>
-          <w:rFonts w:ascii="Arial" w:hAnsi="Arial" w:cs="Arial"/>
-          <w:color w:val="000000"/>
-          <w:sz w:val="52"/>
-          <w:szCs w:val="52"/>
-        </w:rPr>
-        <w:t xml:space="preserve">. </w:t>
-      </w:r>
-      <w:proofErr w:type="spellStart"/>
-      <w:r>
-        <w:rPr>
-          <w:rFonts w:ascii="Arial" w:hAnsi="Arial" w:cs="Arial"/>
-          <w:color w:val="000000"/>
-          <w:sz w:val="52"/>
-          <w:szCs w:val="52"/>
-        </w:rPr>
-        <w:t>Nullam</w:t>
-      </w:r>
-      <w:proofErr w:type="spellEnd"/>
-      <w:r>
-        <w:rPr>
-          <w:rFonts w:ascii="Arial" w:hAnsi="Arial" w:cs="Arial"/>
-          <w:color w:val="000000"/>
-          <w:sz w:val="52"/>
-          <w:szCs w:val="52"/>
-        </w:rPr>
-        <w:t xml:space="preserve"> </w:t>
-      </w:r>
-      <w:proofErr w:type="spellStart"/>
-      <w:r>
-        <w:rPr>
-          <w:rFonts w:ascii="Arial" w:hAnsi="Arial" w:cs="Arial"/>
-          <w:color w:val="000000"/>
-          <w:sz w:val="52"/>
-          <w:szCs w:val="52"/>
-        </w:rPr>
-        <w:t>imperdiet</w:t>
-      </w:r>
-      <w:proofErr w:type="spellEnd"/>
-      <w:r>
-        <w:rPr>
-          <w:rFonts w:ascii="Arial" w:hAnsi="Arial" w:cs="Arial"/>
-          <w:color w:val="000000"/>
-          <w:sz w:val="52"/>
-          <w:szCs w:val="52"/>
-        </w:rPr>
-        <w:t xml:space="preserve">, ligula id </w:t>
-      </w:r>
-      <w:proofErr w:type="spellStart"/>
-      <w:r>
-        <w:rPr>
-          <w:rFonts w:ascii="Arial" w:hAnsi="Arial" w:cs="Arial"/>
-          <w:color w:val="000000"/>
-          <w:sz w:val="52"/>
-          <w:szCs w:val="52"/>
-        </w:rPr>
-        <w:t>iaculis</w:t>
-      </w:r>
-      <w:proofErr w:type="spellEnd"/>
-      <w:r>
-        <w:rPr>
-          <w:rFonts w:ascii="Arial" w:hAnsi="Arial" w:cs="Arial"/>
-          <w:color w:val="000000"/>
-          <w:sz w:val="52"/>
-          <w:szCs w:val="52"/>
-        </w:rPr>
-        <w:t xml:space="preserve"> </w:t>
-      </w:r>
-      <w:proofErr w:type="spellStart"/>
-      <w:r>
-        <w:rPr>
-          <w:rFonts w:ascii="Arial" w:hAnsi="Arial" w:cs="Arial"/>
-          <w:color w:val="000000"/>
-          <w:sz w:val="52"/>
-          <w:szCs w:val="52"/>
-        </w:rPr>
-        <w:t>ullamcorper</w:t>
-      </w:r>
-      <w:proofErr w:type="spellEnd"/>
-      <w:r>
-        <w:rPr>
-          <w:rFonts w:ascii="Arial" w:hAnsi="Arial" w:cs="Arial"/>
-          <w:color w:val="000000"/>
-          <w:sz w:val="52"/>
-          <w:szCs w:val="52"/>
-        </w:rPr>
-        <w:t xml:space="preserve">, </w:t>
-      </w:r>
-      <w:proofErr w:type="spellStart"/>
-      <w:proofErr w:type="gramStart"/>
-      <w:r>
-        <w:rPr>
-          <w:rFonts w:ascii="Arial" w:hAnsi="Arial" w:cs="Arial"/>
-          <w:color w:val="000000"/>
-          <w:sz w:val="52"/>
-          <w:szCs w:val="52"/>
-        </w:rPr>
-        <w:t>purus</w:t>
-      </w:r>
-      <w:proofErr w:type="spellEnd"/>
-      <w:proofErr w:type="gramEnd"/>
-      <w:r>
-        <w:rPr>
-          <w:rFonts w:ascii="Arial" w:hAnsi="Arial" w:cs="Arial"/>
-          <w:color w:val="000000"/>
-          <w:sz w:val="52"/>
-          <w:szCs w:val="52"/>
-        </w:rPr>
-        <w:t xml:space="preserve"> </w:t>
-      </w:r>
-      <w:proofErr w:type="spellStart"/>
-      <w:r>
-        <w:rPr>
-          <w:rFonts w:ascii="Arial" w:hAnsi="Arial" w:cs="Arial"/>
-          <w:color w:val="000000"/>
-          <w:sz w:val="52"/>
-          <w:szCs w:val="52"/>
-        </w:rPr>
-        <w:t>nibh</w:t>
-      </w:r>
-      <w:proofErr w:type="spellEnd"/>
-      <w:r>
-        <w:rPr>
-          <w:rFonts w:ascii="Arial" w:hAnsi="Arial" w:cs="Arial"/>
-          <w:color w:val="000000"/>
-          <w:sz w:val="52"/>
-          <w:szCs w:val="52"/>
-        </w:rPr>
-        <w:t xml:space="preserve"> </w:t>
-      </w:r>
-      <w:proofErr w:type="spellStart"/>
-      <w:r>
-        <w:rPr>
-          <w:rFonts w:ascii="Arial" w:hAnsi="Arial" w:cs="Arial"/>
-          <w:color w:val="000000"/>
-          <w:sz w:val="52"/>
-          <w:szCs w:val="52"/>
-        </w:rPr>
-        <w:t>vehicula</w:t>
-      </w:r>
-      <w:proofErr w:type="spellEnd"/>
-      <w:r>
-        <w:rPr>
-          <w:rFonts w:ascii="Arial" w:hAnsi="Arial" w:cs="Arial"/>
-          <w:color w:val="000000"/>
-          <w:sz w:val="52"/>
-          <w:szCs w:val="52"/>
-        </w:rPr>
-        <w:t xml:space="preserve"> </w:t>
-      </w:r>
-      <w:proofErr w:type="spellStart"/>
-      <w:r>
-        <w:rPr>
-          <w:rFonts w:ascii="Arial" w:hAnsi="Arial" w:cs="Arial"/>
-          <w:color w:val="000000"/>
-          <w:sz w:val="52"/>
-          <w:szCs w:val="52"/>
-        </w:rPr>
-        <w:t>risus</w:t>
-      </w:r>
-      <w:proofErr w:type="spellEnd"/>
-      <w:r>
-        <w:rPr>
-          <w:rFonts w:ascii="Arial" w:hAnsi="Arial" w:cs="Arial"/>
-          <w:color w:val="000000"/>
-          <w:sz w:val="52"/>
-          <w:szCs w:val="52"/>
-        </w:rPr>
-        <w:t xml:space="preserve">, </w:t>
-      </w:r>
-      <w:proofErr w:type="spellStart"/>
-      <w:r>
-        <w:rPr>
-          <w:rFonts w:ascii="Arial" w:hAnsi="Arial" w:cs="Arial"/>
-          <w:color w:val="000000"/>
-          <w:sz w:val="52"/>
-          <w:szCs w:val="52"/>
-        </w:rPr>
-        <w:t>sed</w:t>
-      </w:r>
-      <w:proofErr w:type="spellEnd"/>
-      <w:r>
-        <w:rPr>
-          <w:rFonts w:ascii="Arial" w:hAnsi="Arial" w:cs="Arial"/>
-          <w:color w:val="000000"/>
-          <w:sz w:val="52"/>
-          <w:szCs w:val="52"/>
-        </w:rPr>
-        <w:t xml:space="preserve"> </w:t>
-      </w:r>
-      <w:proofErr w:type="spellStart"/>
-      <w:r>
-        <w:rPr>
-          <w:rFonts w:ascii="Arial" w:hAnsi="Arial" w:cs="Arial"/>
-          <w:color w:val="000000"/>
-          <w:sz w:val="52"/>
-          <w:szCs w:val="52"/>
-        </w:rPr>
-        <w:t>dignissim</w:t>
-      </w:r>
-      <w:proofErr w:type="spellEnd"/>
-      <w:r>
-        <w:rPr>
-          <w:rFonts w:ascii="Arial" w:hAnsi="Arial" w:cs="Arial"/>
-          <w:color w:val="000000"/>
-          <w:sz w:val="52"/>
-          <w:szCs w:val="52"/>
-        </w:rPr>
-        <w:t xml:space="preserve"> </w:t>
-      </w:r>
-      <w:proofErr w:type="spellStart"/>
-      <w:r>
-        <w:rPr>
-          <w:rFonts w:ascii="Arial" w:hAnsi="Arial" w:cs="Arial"/>
-          <w:color w:val="000000"/>
-          <w:sz w:val="52"/>
-          <w:szCs w:val="52"/>
-        </w:rPr>
-        <w:t>tellus</w:t>
-      </w:r>
-      <w:proofErr w:type="spellEnd"/>
-      <w:r>
-        <w:rPr>
-          <w:rFonts w:ascii="Arial" w:hAnsi="Arial" w:cs="Arial"/>
-          <w:color w:val="000000"/>
-          <w:sz w:val="52"/>
-          <w:szCs w:val="52"/>
-        </w:rPr>
-        <w:t xml:space="preserve"> </w:t>
-      </w:r>
-      <w:proofErr w:type="spellStart"/>
-      <w:r>
-        <w:rPr>
-          <w:rFonts w:ascii="Arial" w:hAnsi="Arial" w:cs="Arial"/>
-          <w:color w:val="000000"/>
-          <w:sz w:val="52"/>
-          <w:szCs w:val="52"/>
-        </w:rPr>
-        <w:t>erat</w:t>
-      </w:r>
-      <w:proofErr w:type="spellEnd"/>
-      <w:r>
-        <w:rPr>
-          <w:rFonts w:ascii="Arial" w:hAnsi="Arial" w:cs="Arial"/>
-          <w:color w:val="000000"/>
-          <w:sz w:val="52"/>
-          <w:szCs w:val="52"/>
-        </w:rPr>
-        <w:t xml:space="preserve"> </w:t>
-      </w:r>
-      <w:proofErr w:type="spellStart"/>
-      <w:r>
-        <w:rPr>
-          <w:rFonts w:ascii="Arial" w:hAnsi="Arial" w:cs="Arial"/>
-          <w:color w:val="000000"/>
-          <w:sz w:val="52"/>
-          <w:szCs w:val="52"/>
-        </w:rPr>
-        <w:t>ut</w:t>
-      </w:r>
-      <w:proofErr w:type="spellEnd"/>
-      <w:r>
-        <w:rPr>
-          <w:rFonts w:ascii="Arial" w:hAnsi="Arial" w:cs="Arial"/>
-          <w:color w:val="000000"/>
-          <w:sz w:val="52"/>
-          <w:szCs w:val="52"/>
-        </w:rPr>
-        <w:t xml:space="preserve"> </w:t>
-      </w:r>
-      <w:proofErr w:type="spellStart"/>
-      <w:r>
-        <w:rPr>
-          <w:rFonts w:ascii="Arial" w:hAnsi="Arial" w:cs="Arial"/>
-          <w:color w:val="000000"/>
-          <w:sz w:val="52"/>
-          <w:szCs w:val="52"/>
-        </w:rPr>
-        <w:t>sapien</w:t>
-      </w:r>
-      <w:proofErr w:type="spellEnd"/>
-      <w:r>
-        <w:rPr>
-          <w:rFonts w:ascii="Arial" w:hAnsi="Arial" w:cs="Arial"/>
-          <w:color w:val="000000"/>
-          <w:sz w:val="52"/>
-          <w:szCs w:val="52"/>
-        </w:rPr>
-        <w:t xml:space="preserve">. </w:t>
-      </w:r>
-      <w:proofErr w:type="spellStart"/>
-      <w:r>
-        <w:rPr>
-          <w:rFonts w:ascii="Arial" w:hAnsi="Arial" w:cs="Arial"/>
-          <w:color w:val="000000"/>
-          <w:sz w:val="52"/>
-          <w:szCs w:val="52"/>
-        </w:rPr>
-        <w:t>Fusce</w:t>
-      </w:r>
-      <w:proofErr w:type="spellEnd"/>
-      <w:r>
-        <w:rPr>
-          <w:rFonts w:ascii="Arial" w:hAnsi="Arial" w:cs="Arial"/>
-          <w:color w:val="000000"/>
-          <w:sz w:val="52"/>
-          <w:szCs w:val="52"/>
-        </w:rPr>
-        <w:t xml:space="preserve"> </w:t>
-      </w:r>
-      <w:proofErr w:type="spellStart"/>
-      <w:r>
-        <w:rPr>
-          <w:rFonts w:ascii="Arial" w:hAnsi="Arial" w:cs="Arial"/>
-          <w:color w:val="000000"/>
-          <w:sz w:val="52"/>
-          <w:szCs w:val="52"/>
-        </w:rPr>
-        <w:t>elementum</w:t>
-      </w:r>
-      <w:proofErr w:type="spellEnd"/>
-      <w:r>
-        <w:rPr>
-          <w:rFonts w:ascii="Arial" w:hAnsi="Arial" w:cs="Arial"/>
-          <w:color w:val="000000"/>
-          <w:sz w:val="52"/>
-          <w:szCs w:val="52"/>
-        </w:rPr>
-        <w:t xml:space="preserve"> </w:t>
-      </w:r>
-      <w:proofErr w:type="spellStart"/>
-      <w:r>
-        <w:rPr>
-          <w:rFonts w:ascii="Arial" w:hAnsi="Arial" w:cs="Arial"/>
-          <w:color w:val="000000"/>
-          <w:sz w:val="52"/>
-          <w:szCs w:val="52"/>
-        </w:rPr>
-        <w:t>tortor</w:t>
-      </w:r>
-      <w:proofErr w:type="spellEnd"/>
-      <w:r>
-        <w:rPr>
-          <w:rFonts w:ascii="Arial" w:hAnsi="Arial" w:cs="Arial"/>
-          <w:color w:val="000000"/>
-          <w:sz w:val="52"/>
-          <w:szCs w:val="52"/>
-        </w:rPr>
-        <w:t xml:space="preserve"> </w:t>
-      </w:r>
-      <w:proofErr w:type="spellStart"/>
-      <w:r>
-        <w:rPr>
-          <w:rFonts w:ascii="Arial" w:hAnsi="Arial" w:cs="Arial"/>
-          <w:color w:val="000000"/>
-          <w:sz w:val="52"/>
-          <w:szCs w:val="52"/>
-        </w:rPr>
-        <w:t>quis</w:t>
-      </w:r>
-      <w:proofErr w:type="spellEnd"/>
-      <w:r>
-        <w:rPr>
-          <w:rFonts w:ascii="Arial" w:hAnsi="Arial" w:cs="Arial"/>
-          <w:color w:val="000000"/>
-          <w:sz w:val="52"/>
-          <w:szCs w:val="52"/>
-        </w:rPr>
-        <w:t xml:space="preserve"> </w:t>
-      </w:r>
-      <w:proofErr w:type="spellStart"/>
-      <w:r>
-        <w:rPr>
-          <w:rFonts w:ascii="Arial" w:hAnsi="Arial" w:cs="Arial"/>
-          <w:color w:val="000000"/>
-          <w:sz w:val="52"/>
-          <w:szCs w:val="52"/>
-        </w:rPr>
-        <w:t>aliquam</w:t>
-      </w:r>
-      <w:proofErr w:type="spellEnd"/>
-      <w:r>
-        <w:rPr>
-          <w:rFonts w:ascii="Arial" w:hAnsi="Arial" w:cs="Arial"/>
-          <w:color w:val="000000"/>
-          <w:sz w:val="52"/>
-          <w:szCs w:val="52"/>
-        </w:rPr>
-        <w:t xml:space="preserve"> </w:t>
-      </w:r>
-      <w:proofErr w:type="spellStart"/>
-      <w:r>
-        <w:rPr>
-          <w:rFonts w:ascii="Arial" w:hAnsi="Arial" w:cs="Arial"/>
-          <w:color w:val="000000"/>
-          <w:sz w:val="52"/>
-          <w:szCs w:val="52"/>
-        </w:rPr>
-        <w:t>vehicula</w:t>
-      </w:r>
-      <w:proofErr w:type="spellEnd"/>
-      <w:r>
-        <w:rPr>
-          <w:rFonts w:ascii="Arial" w:hAnsi="Arial" w:cs="Arial"/>
-          <w:color w:val="000000"/>
-          <w:sz w:val="52"/>
-          <w:szCs w:val="52"/>
-        </w:rPr>
-        <w:t xml:space="preserve">. Maecenas </w:t>
-      </w:r>
-      <w:proofErr w:type="spellStart"/>
-      <w:r>
-        <w:rPr>
-          <w:rFonts w:ascii="Arial" w:hAnsi="Arial" w:cs="Arial"/>
-          <w:color w:val="000000"/>
-          <w:sz w:val="52"/>
-          <w:szCs w:val="52"/>
-        </w:rPr>
-        <w:t>pellentesque</w:t>
-      </w:r>
-      <w:proofErr w:type="spellEnd"/>
-      <w:r>
-        <w:rPr>
-          <w:rFonts w:ascii="Arial" w:hAnsi="Arial" w:cs="Arial"/>
-          <w:color w:val="000000"/>
-          <w:sz w:val="52"/>
-          <w:szCs w:val="52"/>
-        </w:rPr>
-        <w:t xml:space="preserve"> </w:t>
-      </w:r>
-      <w:proofErr w:type="spellStart"/>
-      <w:r>
-        <w:rPr>
-          <w:rFonts w:ascii="Arial" w:hAnsi="Arial" w:cs="Arial"/>
-          <w:color w:val="000000"/>
-          <w:sz w:val="52"/>
-          <w:szCs w:val="52"/>
-        </w:rPr>
-        <w:t>neque</w:t>
-      </w:r>
-      <w:proofErr w:type="spellEnd"/>
-      <w:r>
-        <w:rPr>
-          <w:rFonts w:ascii="Arial" w:hAnsi="Arial" w:cs="Arial"/>
-          <w:color w:val="000000"/>
-          <w:sz w:val="52"/>
-          <w:szCs w:val="52"/>
-        </w:rPr>
-        <w:t xml:space="preserve"> a </w:t>
-      </w:r>
-      <w:proofErr w:type="spellStart"/>
-      <w:r>
-        <w:rPr>
-          <w:rFonts w:ascii="Arial" w:hAnsi="Arial" w:cs="Arial"/>
-          <w:color w:val="000000"/>
-          <w:sz w:val="52"/>
-          <w:szCs w:val="52"/>
-        </w:rPr>
-        <w:t>elit</w:t>
-      </w:r>
-      <w:proofErr w:type="spellEnd"/>
-      <w:r>
-        <w:rPr>
-          <w:rFonts w:ascii="Arial" w:hAnsi="Arial" w:cs="Arial"/>
-          <w:color w:val="000000"/>
-          <w:sz w:val="52"/>
-          <w:szCs w:val="52"/>
-        </w:rPr>
-        <w:t xml:space="preserve"> </w:t>
-      </w:r>
-      <w:proofErr w:type="spellStart"/>
-      <w:r>
-        <w:rPr>
-          <w:rFonts w:ascii="Arial" w:hAnsi="Arial" w:cs="Arial"/>
-          <w:color w:val="000000"/>
-          <w:sz w:val="52"/>
-          <w:szCs w:val="52"/>
-        </w:rPr>
-        <w:t>dignissim</w:t>
-      </w:r>
-      <w:proofErr w:type="spellEnd"/>
-      <w:r>
-        <w:rPr>
-          <w:rFonts w:ascii="Arial" w:hAnsi="Arial" w:cs="Arial"/>
-          <w:color w:val="000000"/>
-          <w:sz w:val="52"/>
-          <w:szCs w:val="52"/>
-        </w:rPr>
-        <w:t xml:space="preserve">, </w:t>
-      </w:r>
-      <w:proofErr w:type="gramStart"/>
-      <w:r>
-        <w:rPr>
-          <w:rFonts w:ascii="Arial" w:hAnsi="Arial" w:cs="Arial"/>
-          <w:color w:val="000000"/>
-          <w:sz w:val="52"/>
-          <w:szCs w:val="52"/>
-        </w:rPr>
-        <w:t>et</w:t>
-      </w:r>
-      <w:proofErr w:type="gramEnd"/>
-      <w:r>
-        <w:rPr>
-          <w:rFonts w:ascii="Arial" w:hAnsi="Arial" w:cs="Arial"/>
-          <w:color w:val="000000"/>
-          <w:sz w:val="52"/>
-          <w:szCs w:val="52"/>
-        </w:rPr>
-        <w:t xml:space="preserve"> </w:t>
-      </w:r>
-      <w:proofErr w:type="spellStart"/>
-      <w:r>
-        <w:rPr>
-          <w:rFonts w:ascii="Arial" w:hAnsi="Arial" w:cs="Arial"/>
-          <w:color w:val="000000"/>
-          <w:sz w:val="52"/>
-          <w:szCs w:val="52"/>
-        </w:rPr>
-        <w:t>posuere</w:t>
-      </w:r>
-      <w:proofErr w:type="spellEnd"/>
-      <w:r>
-        <w:rPr>
-          <w:rFonts w:ascii="Arial" w:hAnsi="Arial" w:cs="Arial"/>
-          <w:color w:val="000000"/>
-          <w:sz w:val="52"/>
-          <w:szCs w:val="52"/>
-        </w:rPr>
-        <w:t xml:space="preserve"> </w:t>
-      </w:r>
-      <w:proofErr w:type="spellStart"/>
-      <w:r>
-        <w:rPr>
-          <w:rFonts w:ascii="Arial" w:hAnsi="Arial" w:cs="Arial"/>
-          <w:color w:val="000000"/>
-          <w:sz w:val="52"/>
-          <w:szCs w:val="52"/>
-        </w:rPr>
-        <w:t>nisl</w:t>
-      </w:r>
-      <w:proofErr w:type="spellEnd"/>
-      <w:r>
-        <w:rPr>
-          <w:rFonts w:ascii="Arial" w:hAnsi="Arial" w:cs="Arial"/>
-          <w:color w:val="000000"/>
-          <w:sz w:val="52"/>
-          <w:szCs w:val="52"/>
-        </w:rPr>
-        <w:t xml:space="preserve"> cursus. </w:t>
-      </w:r>
-      <w:proofErr w:type="spellStart"/>
-      <w:r>
-        <w:rPr>
-          <w:rFonts w:ascii="Arial" w:hAnsi="Arial" w:cs="Arial"/>
-          <w:color w:val="000000"/>
-          <w:sz w:val="52"/>
-          <w:szCs w:val="52"/>
-        </w:rPr>
-        <w:t>Duis</w:t>
-      </w:r>
-      <w:proofErr w:type="spellEnd"/>
-      <w:r>
-        <w:rPr>
-          <w:rFonts w:ascii="Arial" w:hAnsi="Arial" w:cs="Arial"/>
-          <w:color w:val="000000"/>
-          <w:sz w:val="52"/>
-          <w:szCs w:val="52"/>
-        </w:rPr>
-        <w:t xml:space="preserve"> </w:t>
-      </w:r>
-      <w:proofErr w:type="spellStart"/>
-      <w:r>
-        <w:rPr>
-          <w:rFonts w:ascii="Arial" w:hAnsi="Arial" w:cs="Arial"/>
-          <w:color w:val="000000"/>
-          <w:sz w:val="52"/>
-          <w:szCs w:val="52"/>
-        </w:rPr>
-        <w:t>eleifend</w:t>
-      </w:r>
-      <w:proofErr w:type="spellEnd"/>
-      <w:r>
-        <w:rPr>
-          <w:rFonts w:ascii="Arial" w:hAnsi="Arial" w:cs="Arial"/>
-          <w:color w:val="000000"/>
-          <w:sz w:val="52"/>
-          <w:szCs w:val="52"/>
-        </w:rPr>
-        <w:t xml:space="preserve"> </w:t>
-      </w:r>
-      <w:proofErr w:type="spellStart"/>
-      <w:r>
-        <w:rPr>
-          <w:rFonts w:ascii="Arial" w:hAnsi="Arial" w:cs="Arial"/>
-          <w:color w:val="000000"/>
-          <w:sz w:val="52"/>
-          <w:szCs w:val="52"/>
-        </w:rPr>
-        <w:t>porttitor</w:t>
-      </w:r>
-      <w:proofErr w:type="spellEnd"/>
-      <w:r>
-        <w:rPr>
-          <w:rFonts w:ascii="Arial" w:hAnsi="Arial" w:cs="Arial"/>
-          <w:color w:val="000000"/>
-          <w:sz w:val="52"/>
-          <w:szCs w:val="52"/>
-        </w:rPr>
-        <w:t xml:space="preserve"> </w:t>
-      </w:r>
-      <w:proofErr w:type="spellStart"/>
-      <w:r>
-        <w:rPr>
-          <w:rFonts w:ascii="Arial" w:hAnsi="Arial" w:cs="Arial"/>
-          <w:color w:val="000000"/>
-          <w:sz w:val="52"/>
-          <w:szCs w:val="52"/>
-        </w:rPr>
-        <w:t>nunc</w:t>
-      </w:r>
-      <w:proofErr w:type="spellEnd"/>
-      <w:r>
-        <w:rPr>
-          <w:rFonts w:ascii="Arial" w:hAnsi="Arial" w:cs="Arial"/>
-          <w:color w:val="000000"/>
-          <w:sz w:val="52"/>
-          <w:szCs w:val="52"/>
-        </w:rPr>
-        <w:t xml:space="preserve"> </w:t>
-      </w:r>
-      <w:proofErr w:type="spellStart"/>
-      <w:r>
-        <w:rPr>
-          <w:rFonts w:ascii="Arial" w:hAnsi="Arial" w:cs="Arial"/>
-          <w:color w:val="000000"/>
-          <w:sz w:val="52"/>
-          <w:szCs w:val="52"/>
-        </w:rPr>
-        <w:t>sed</w:t>
-      </w:r>
-      <w:proofErr w:type="spellEnd"/>
-      <w:r>
-        <w:rPr>
-          <w:rFonts w:ascii="Arial" w:hAnsi="Arial" w:cs="Arial"/>
-          <w:color w:val="000000"/>
-          <w:sz w:val="52"/>
-          <w:szCs w:val="52"/>
-        </w:rPr>
-        <w:t xml:space="preserve"> </w:t>
-      </w:r>
-      <w:proofErr w:type="spellStart"/>
-      <w:r>
-        <w:rPr>
-          <w:rFonts w:ascii="Arial" w:hAnsi="Arial" w:cs="Arial"/>
-          <w:color w:val="000000"/>
-          <w:sz w:val="52"/>
-          <w:szCs w:val="52"/>
-        </w:rPr>
-        <w:t>consectetur</w:t>
-      </w:r>
-      <w:proofErr w:type="spellEnd"/>
-      <w:r>
-        <w:rPr>
-          <w:rFonts w:ascii="Arial" w:hAnsi="Arial" w:cs="Arial"/>
-          <w:color w:val="000000"/>
-          <w:sz w:val="52"/>
-          <w:szCs w:val="52"/>
-        </w:rPr>
-        <w:t xml:space="preserve">. </w:t>
-      </w:r>
-      <w:proofErr w:type="spellStart"/>
-      <w:r>
-        <w:rPr>
-          <w:rFonts w:ascii="Arial" w:hAnsi="Arial" w:cs="Arial"/>
-          <w:color w:val="000000"/>
-          <w:sz w:val="52"/>
-          <w:szCs w:val="52"/>
-        </w:rPr>
-        <w:t>Donec</w:t>
-      </w:r>
-      <w:proofErr w:type="spellEnd"/>
-      <w:r>
-        <w:rPr>
-          <w:rFonts w:ascii="Arial" w:hAnsi="Arial" w:cs="Arial"/>
-          <w:color w:val="000000"/>
-          <w:sz w:val="52"/>
-          <w:szCs w:val="52"/>
-        </w:rPr>
-        <w:t xml:space="preserve"> </w:t>
-      </w:r>
-      <w:proofErr w:type="spellStart"/>
-      <w:r>
-        <w:rPr>
-          <w:rFonts w:ascii="Arial" w:hAnsi="Arial" w:cs="Arial"/>
-          <w:color w:val="000000"/>
-          <w:sz w:val="52"/>
-          <w:szCs w:val="52"/>
-        </w:rPr>
-        <w:t>mattis</w:t>
-      </w:r>
-      <w:proofErr w:type="spellEnd"/>
-      <w:r>
-        <w:rPr>
-          <w:rFonts w:ascii="Arial" w:hAnsi="Arial" w:cs="Arial"/>
-          <w:color w:val="000000"/>
-          <w:sz w:val="52"/>
-          <w:szCs w:val="52"/>
-        </w:rPr>
-        <w:t xml:space="preserve"> </w:t>
-      </w:r>
-      <w:proofErr w:type="spellStart"/>
-      <w:r>
-        <w:rPr>
-          <w:rFonts w:ascii="Arial" w:hAnsi="Arial" w:cs="Arial"/>
-          <w:color w:val="000000"/>
-          <w:sz w:val="52"/>
-          <w:szCs w:val="52"/>
-        </w:rPr>
-        <w:t>metus</w:t>
-      </w:r>
-      <w:proofErr w:type="spellEnd"/>
-      <w:r>
-        <w:rPr>
-          <w:rFonts w:ascii="Arial" w:hAnsi="Arial" w:cs="Arial"/>
-          <w:color w:val="000000"/>
-          <w:sz w:val="52"/>
-          <w:szCs w:val="52"/>
-        </w:rPr>
-        <w:t xml:space="preserve"> non dui </w:t>
-      </w:r>
-      <w:proofErr w:type="spellStart"/>
-      <w:r>
-        <w:rPr>
-          <w:rFonts w:ascii="Arial" w:hAnsi="Arial" w:cs="Arial"/>
-          <w:color w:val="000000"/>
-          <w:sz w:val="52"/>
-          <w:szCs w:val="52"/>
-        </w:rPr>
-        <w:t>tristique</w:t>
-      </w:r>
-      <w:proofErr w:type="spellEnd"/>
-      <w:r>
-        <w:rPr>
-          <w:rFonts w:ascii="Arial" w:hAnsi="Arial" w:cs="Arial"/>
-          <w:color w:val="000000"/>
-          <w:sz w:val="52"/>
-          <w:szCs w:val="52"/>
-        </w:rPr>
-        <w:t xml:space="preserve"> </w:t>
-      </w:r>
-      <w:proofErr w:type="spellStart"/>
-      <w:r>
-        <w:rPr>
-          <w:rFonts w:ascii="Arial" w:hAnsi="Arial" w:cs="Arial"/>
-          <w:color w:val="000000"/>
-          <w:sz w:val="52"/>
-          <w:szCs w:val="52"/>
-        </w:rPr>
-        <w:t>mattis</w:t>
-      </w:r>
-      <w:proofErr w:type="spellEnd"/>
-      <w:r>
-        <w:rPr>
-          <w:rFonts w:ascii="Arial" w:hAnsi="Arial" w:cs="Arial"/>
-          <w:color w:val="000000"/>
-          <w:sz w:val="52"/>
-          <w:szCs w:val="52"/>
-        </w:rPr>
-        <w:t xml:space="preserve">. </w:t>
-      </w:r>
-      <w:proofErr w:type="spellStart"/>
-      <w:r>
-        <w:rPr>
-          <w:rFonts w:ascii="Arial" w:hAnsi="Arial" w:cs="Arial"/>
-          <w:color w:val="000000"/>
-          <w:sz w:val="52"/>
-          <w:szCs w:val="52"/>
-        </w:rPr>
-        <w:t>Sed</w:t>
-      </w:r>
-      <w:proofErr w:type="spellEnd"/>
-      <w:r>
-        <w:rPr>
-          <w:rFonts w:ascii="Arial" w:hAnsi="Arial" w:cs="Arial"/>
-          <w:color w:val="000000"/>
-          <w:sz w:val="52"/>
-          <w:szCs w:val="52"/>
-        </w:rPr>
-        <w:t xml:space="preserve"> nisi </w:t>
-      </w:r>
-      <w:proofErr w:type="spellStart"/>
-      <w:r>
-        <w:rPr>
-          <w:rFonts w:ascii="Arial" w:hAnsi="Arial" w:cs="Arial"/>
-          <w:color w:val="000000"/>
-          <w:sz w:val="52"/>
-          <w:szCs w:val="52"/>
-        </w:rPr>
-        <w:t>elit</w:t>
-      </w:r>
-      <w:proofErr w:type="spellEnd"/>
-      <w:r>
-        <w:rPr>
-          <w:rFonts w:ascii="Arial" w:hAnsi="Arial" w:cs="Arial"/>
-          <w:color w:val="000000"/>
-          <w:sz w:val="52"/>
-          <w:szCs w:val="52"/>
-        </w:rPr>
-        <w:t xml:space="preserve">, </w:t>
-      </w:r>
-      <w:proofErr w:type="spellStart"/>
-      <w:r>
-        <w:rPr>
-          <w:rFonts w:ascii="Arial" w:hAnsi="Arial" w:cs="Arial"/>
-          <w:color w:val="000000"/>
-          <w:sz w:val="52"/>
-          <w:szCs w:val="52"/>
-        </w:rPr>
-        <w:t>elementum</w:t>
-      </w:r>
-      <w:proofErr w:type="spellEnd"/>
-      <w:r>
-        <w:rPr>
-          <w:rFonts w:ascii="Arial" w:hAnsi="Arial" w:cs="Arial"/>
-          <w:color w:val="000000"/>
-          <w:sz w:val="52"/>
-          <w:szCs w:val="52"/>
-        </w:rPr>
-        <w:t xml:space="preserve"> in </w:t>
-      </w:r>
-      <w:proofErr w:type="spellStart"/>
-      <w:r>
-        <w:rPr>
-          <w:rFonts w:ascii="Arial" w:hAnsi="Arial" w:cs="Arial"/>
-          <w:color w:val="000000"/>
-          <w:sz w:val="52"/>
-          <w:szCs w:val="52"/>
-        </w:rPr>
-        <w:t>orci</w:t>
-      </w:r>
-      <w:proofErr w:type="spellEnd"/>
-      <w:r>
-        <w:rPr>
-          <w:rFonts w:ascii="Arial" w:hAnsi="Arial" w:cs="Arial"/>
-          <w:color w:val="000000"/>
-          <w:sz w:val="52"/>
-          <w:szCs w:val="52"/>
-        </w:rPr>
-        <w:t xml:space="preserve"> at, </w:t>
-      </w:r>
-      <w:proofErr w:type="spellStart"/>
-      <w:r>
-        <w:rPr>
-          <w:rFonts w:ascii="Arial" w:hAnsi="Arial" w:cs="Arial"/>
-          <w:color w:val="000000"/>
-          <w:sz w:val="52"/>
-          <w:szCs w:val="52"/>
-        </w:rPr>
-        <w:t>venenatis</w:t>
-      </w:r>
-      <w:proofErr w:type="spellEnd"/>
-      <w:r>
-        <w:rPr>
-          <w:rFonts w:ascii="Arial" w:hAnsi="Arial" w:cs="Arial"/>
-          <w:color w:val="000000"/>
-          <w:sz w:val="52"/>
-          <w:szCs w:val="52"/>
-        </w:rPr>
-        <w:t xml:space="preserve"> convallis dolor. </w:t>
-      </w:r>
-      <w:proofErr w:type="spellStart"/>
-      <w:r>
-        <w:rPr>
-          <w:rFonts w:ascii="Arial" w:hAnsi="Arial" w:cs="Arial"/>
-          <w:color w:val="000000"/>
-          <w:sz w:val="52"/>
-          <w:szCs w:val="52"/>
-        </w:rPr>
-        <w:t>Duis</w:t>
-      </w:r>
-      <w:proofErr w:type="spellEnd"/>
-      <w:r>
-        <w:rPr>
-          <w:rFonts w:ascii="Arial" w:hAnsi="Arial" w:cs="Arial"/>
-          <w:color w:val="000000"/>
-          <w:sz w:val="52"/>
-          <w:szCs w:val="52"/>
-        </w:rPr>
-        <w:t xml:space="preserve"> </w:t>
-      </w:r>
-      <w:proofErr w:type="spellStart"/>
-      <w:r>
-        <w:rPr>
-          <w:rFonts w:ascii="Arial" w:hAnsi="Arial" w:cs="Arial"/>
-          <w:color w:val="000000"/>
-          <w:sz w:val="52"/>
-          <w:szCs w:val="52"/>
-        </w:rPr>
-        <w:t>consectetur</w:t>
-      </w:r>
-      <w:proofErr w:type="spellEnd"/>
-      <w:r>
-        <w:rPr>
-          <w:rFonts w:ascii="Arial" w:hAnsi="Arial" w:cs="Arial"/>
-          <w:color w:val="000000"/>
-          <w:sz w:val="52"/>
-          <w:szCs w:val="52"/>
-        </w:rPr>
-        <w:t xml:space="preserve"> </w:t>
-      </w:r>
-      <w:proofErr w:type="spellStart"/>
-      <w:r>
-        <w:rPr>
-          <w:rFonts w:ascii="Arial" w:hAnsi="Arial" w:cs="Arial"/>
-          <w:color w:val="000000"/>
-          <w:sz w:val="52"/>
-          <w:szCs w:val="52"/>
-        </w:rPr>
-        <w:t>lectus</w:t>
-      </w:r>
-      <w:proofErr w:type="spellEnd"/>
-      <w:r>
-        <w:rPr>
-          <w:rFonts w:ascii="Arial" w:hAnsi="Arial" w:cs="Arial"/>
-          <w:color w:val="000000"/>
-          <w:sz w:val="52"/>
-          <w:szCs w:val="52"/>
-        </w:rPr>
-        <w:t xml:space="preserve"> id </w:t>
-      </w:r>
-      <w:proofErr w:type="spellStart"/>
-      <w:r>
-        <w:rPr>
-          <w:rFonts w:ascii="Arial" w:hAnsi="Arial" w:cs="Arial"/>
-          <w:color w:val="000000"/>
-          <w:sz w:val="52"/>
-          <w:szCs w:val="52"/>
-        </w:rPr>
-        <w:t>lacinia</w:t>
-      </w:r>
-      <w:proofErr w:type="spellEnd"/>
-      <w:r>
-        <w:rPr>
-          <w:rFonts w:ascii="Arial" w:hAnsi="Arial" w:cs="Arial"/>
-          <w:color w:val="000000"/>
-          <w:sz w:val="52"/>
-          <w:szCs w:val="52"/>
-        </w:rPr>
-        <w:t xml:space="preserve"> porta.</w:t>
+      <w:r>
+        <w:rPr>
+          <w:rFonts w:ascii="Arial" w:hAnsi="Arial" w:cs="Arial"/>
+          <w:b/>
+          <w:color w:val="000000"/>
+          <w:sz w:val="60"/>
+          <w:szCs w:val="60"/>
+        </w:rPr>
+        <w:t>30pt Header</w:t>
+      </w:r>
+      <w:r>
+        <w:rPr>
+          <w:rFonts w:ascii="Arial" w:hAnsi="Arial" w:cs="Arial"/>
+          <w:b/>
+          <w:color w:val="000000"/>
+          <w:sz w:val="60"/>
+          <w:szCs w:val="60"/>
+        </w:rPr>
+        <w:t xml:space="preserve"> </w:t>
       </w:r>
     </w:p>
     <w:p>
@@ -2765,10 +1067,728 @@
           <w:szCs w:val="52"/>
         </w:rPr>
       </w:pPr>
-      <w:proofErr w:type="spellStart"/>
-      <w:r>
-        <w:rPr>
-          <w:rFonts w:ascii="Arial" w:hAnsi="Arial" w:cs="Arial"/>
+      <w:r>
+        <w:rPr>
+          <w:rFonts w:ascii="Arial" w:hAnsi="Arial" w:cs="Arial"/>
+          <w:color w:val="000000"/>
+          <w:sz w:val="52"/>
+          <w:szCs w:val="52"/>
+        </w:rPr>
+        <w:t xml:space="preserve">30 – 36 </w:t>
+      </w:r>
+      <w:proofErr w:type="spellStart"/>
+      <w:r>
+        <w:rPr>
+          <w:rFonts w:ascii="Arial" w:hAnsi="Arial" w:cs="Arial"/>
+          <w:color w:val="000000"/>
+          <w:sz w:val="52"/>
+          <w:szCs w:val="52"/>
+        </w:rPr>
+        <w:t>pt</w:t>
+      </w:r>
+      <w:proofErr w:type="spellEnd"/>
+      <w:r>
+        <w:rPr>
+          <w:rFonts w:ascii="Arial" w:hAnsi="Arial" w:cs="Arial"/>
+          <w:color w:val="000000"/>
+          <w:sz w:val="52"/>
+          <w:szCs w:val="52"/>
+        </w:rPr>
+        <w:t xml:space="preserve"> works well for header sizing. </w:t>
+      </w:r>
+      <w:proofErr w:type="spellStart"/>
+      <w:r>
+        <w:rPr>
+          <w:rFonts w:ascii="Arial" w:hAnsi="Arial" w:cs="Arial"/>
+          <w:color w:val="000000"/>
+          <w:sz w:val="52"/>
+          <w:szCs w:val="52"/>
+        </w:rPr>
+        <w:t>Praesent</w:t>
+      </w:r>
+      <w:proofErr w:type="spellEnd"/>
+      <w:r>
+        <w:rPr>
+          <w:rFonts w:ascii="Arial" w:hAnsi="Arial" w:cs="Arial"/>
+          <w:color w:val="000000"/>
+          <w:sz w:val="52"/>
+          <w:szCs w:val="52"/>
+        </w:rPr>
+        <w:t xml:space="preserve"> </w:t>
+      </w:r>
+      <w:proofErr w:type="spellStart"/>
+      <w:proofErr w:type="gramStart"/>
+      <w:r>
+        <w:rPr>
+          <w:rFonts w:ascii="Arial" w:hAnsi="Arial" w:cs="Arial"/>
+          <w:color w:val="000000"/>
+          <w:sz w:val="52"/>
+          <w:szCs w:val="52"/>
+        </w:rPr>
+        <w:t>nec</w:t>
+      </w:r>
+      <w:proofErr w:type="spellEnd"/>
+      <w:proofErr w:type="gramEnd"/>
+      <w:r>
+        <w:rPr>
+          <w:rFonts w:ascii="Arial" w:hAnsi="Arial" w:cs="Arial"/>
+          <w:color w:val="000000"/>
+          <w:sz w:val="52"/>
+          <w:szCs w:val="52"/>
+        </w:rPr>
+        <w:t xml:space="preserve"> </w:t>
+      </w:r>
+      <w:proofErr w:type="spellStart"/>
+      <w:r>
+        <w:rPr>
+          <w:rFonts w:ascii="Arial" w:hAnsi="Arial" w:cs="Arial"/>
+          <w:color w:val="000000"/>
+          <w:sz w:val="52"/>
+          <w:szCs w:val="52"/>
+        </w:rPr>
+        <w:t>pulvinar</w:t>
+      </w:r>
+      <w:proofErr w:type="spellEnd"/>
+      <w:r>
+        <w:rPr>
+          <w:rFonts w:ascii="Arial" w:hAnsi="Arial" w:cs="Arial"/>
+          <w:color w:val="000000"/>
+          <w:sz w:val="52"/>
+          <w:szCs w:val="52"/>
+        </w:rPr>
+        <w:t xml:space="preserve"> lacus. </w:t>
+      </w:r>
+      <w:proofErr w:type="spellStart"/>
+      <w:r>
+        <w:rPr>
+          <w:rFonts w:ascii="Arial" w:hAnsi="Arial" w:cs="Arial"/>
+          <w:color w:val="000000"/>
+          <w:sz w:val="52"/>
+          <w:szCs w:val="52"/>
+        </w:rPr>
+        <w:t>Suspendisse</w:t>
+      </w:r>
+      <w:proofErr w:type="spellEnd"/>
+      <w:r>
+        <w:rPr>
+          <w:rFonts w:ascii="Arial" w:hAnsi="Arial" w:cs="Arial"/>
+          <w:color w:val="000000"/>
+          <w:sz w:val="52"/>
+          <w:szCs w:val="52"/>
+        </w:rPr>
+        <w:t xml:space="preserve"> </w:t>
+      </w:r>
+      <w:proofErr w:type="spellStart"/>
+      <w:r>
+        <w:rPr>
+          <w:rFonts w:ascii="Arial" w:hAnsi="Arial" w:cs="Arial"/>
+          <w:color w:val="000000"/>
+          <w:sz w:val="52"/>
+          <w:szCs w:val="52"/>
+        </w:rPr>
+        <w:t>potenti</w:t>
+      </w:r>
+      <w:proofErr w:type="spellEnd"/>
+      <w:r>
+        <w:rPr>
+          <w:rFonts w:ascii="Arial" w:hAnsi="Arial" w:cs="Arial"/>
+          <w:color w:val="000000"/>
+          <w:sz w:val="52"/>
+          <w:szCs w:val="52"/>
+        </w:rPr>
+        <w:t xml:space="preserve">. Nam </w:t>
+      </w:r>
+      <w:proofErr w:type="spellStart"/>
+      <w:r>
+        <w:rPr>
+          <w:rFonts w:ascii="Arial" w:hAnsi="Arial" w:cs="Arial"/>
+          <w:color w:val="000000"/>
+          <w:sz w:val="52"/>
+          <w:szCs w:val="52"/>
+        </w:rPr>
+        <w:t>viverra</w:t>
+      </w:r>
+      <w:proofErr w:type="spellEnd"/>
+      <w:r>
+        <w:rPr>
+          <w:rFonts w:ascii="Arial" w:hAnsi="Arial" w:cs="Arial"/>
+          <w:color w:val="000000"/>
+          <w:sz w:val="52"/>
+          <w:szCs w:val="52"/>
+        </w:rPr>
+        <w:t xml:space="preserve"> </w:t>
+      </w:r>
+      <w:proofErr w:type="spellStart"/>
+      <w:r>
+        <w:rPr>
+          <w:rFonts w:ascii="Arial" w:hAnsi="Arial" w:cs="Arial"/>
+          <w:color w:val="000000"/>
+          <w:sz w:val="52"/>
+          <w:szCs w:val="52"/>
+        </w:rPr>
+        <w:t>egestas</w:t>
+      </w:r>
+      <w:proofErr w:type="spellEnd"/>
+      <w:r>
+        <w:rPr>
+          <w:rFonts w:ascii="Arial" w:hAnsi="Arial" w:cs="Arial"/>
+          <w:color w:val="000000"/>
+          <w:sz w:val="52"/>
+          <w:szCs w:val="52"/>
+        </w:rPr>
+        <w:t xml:space="preserve"> </w:t>
+      </w:r>
+      <w:proofErr w:type="spellStart"/>
+      <w:r>
+        <w:rPr>
+          <w:rFonts w:ascii="Arial" w:hAnsi="Arial" w:cs="Arial"/>
+          <w:color w:val="000000"/>
+          <w:sz w:val="52"/>
+          <w:szCs w:val="52"/>
+        </w:rPr>
+        <w:t>turpis</w:t>
+      </w:r>
+      <w:proofErr w:type="spellEnd"/>
+      <w:r>
+        <w:rPr>
+          <w:rFonts w:ascii="Arial" w:hAnsi="Arial" w:cs="Arial"/>
+          <w:color w:val="000000"/>
+          <w:sz w:val="52"/>
+          <w:szCs w:val="52"/>
+        </w:rPr>
+        <w:t xml:space="preserve"> </w:t>
+      </w:r>
+      <w:proofErr w:type="spellStart"/>
+      <w:r>
+        <w:rPr>
+          <w:rFonts w:ascii="Arial" w:hAnsi="Arial" w:cs="Arial"/>
+          <w:color w:val="000000"/>
+          <w:sz w:val="52"/>
+          <w:szCs w:val="52"/>
+        </w:rPr>
+        <w:t>ut</w:t>
+      </w:r>
+      <w:proofErr w:type="spellEnd"/>
+      <w:r>
+        <w:rPr>
+          <w:rFonts w:ascii="Arial" w:hAnsi="Arial" w:cs="Arial"/>
+          <w:color w:val="000000"/>
+          <w:sz w:val="52"/>
+          <w:szCs w:val="52"/>
+        </w:rPr>
+        <w:t xml:space="preserve"> </w:t>
+      </w:r>
+      <w:proofErr w:type="spellStart"/>
+      <w:r>
+        <w:rPr>
+          <w:rFonts w:ascii="Arial" w:hAnsi="Arial" w:cs="Arial"/>
+          <w:color w:val="000000"/>
+          <w:sz w:val="52"/>
+          <w:szCs w:val="52"/>
+        </w:rPr>
+        <w:t>maximus</w:t>
+      </w:r>
+      <w:proofErr w:type="spellEnd"/>
+      <w:r>
+        <w:rPr>
+          <w:rFonts w:ascii="Arial" w:hAnsi="Arial" w:cs="Arial"/>
+          <w:color w:val="000000"/>
+          <w:sz w:val="52"/>
+          <w:szCs w:val="52"/>
+        </w:rPr>
+        <w:t xml:space="preserve">. </w:t>
+      </w:r>
+      <w:proofErr w:type="spellStart"/>
+      <w:r>
+        <w:rPr>
+          <w:rFonts w:ascii="Arial" w:hAnsi="Arial" w:cs="Arial"/>
+          <w:color w:val="000000"/>
+          <w:sz w:val="52"/>
+          <w:szCs w:val="52"/>
+        </w:rPr>
+        <w:t>Aenean</w:t>
+      </w:r>
+      <w:proofErr w:type="spellEnd"/>
+      <w:r>
+        <w:rPr>
+          <w:rFonts w:ascii="Arial" w:hAnsi="Arial" w:cs="Arial"/>
+          <w:color w:val="000000"/>
+          <w:sz w:val="52"/>
+          <w:szCs w:val="52"/>
+        </w:rPr>
+        <w:t xml:space="preserve"> </w:t>
+      </w:r>
+      <w:proofErr w:type="spellStart"/>
+      <w:r>
+        <w:rPr>
+          <w:rFonts w:ascii="Arial" w:hAnsi="Arial" w:cs="Arial"/>
+          <w:color w:val="000000"/>
+          <w:sz w:val="52"/>
+          <w:szCs w:val="52"/>
+        </w:rPr>
+        <w:t>sagittis</w:t>
+      </w:r>
+      <w:proofErr w:type="spellEnd"/>
+      <w:r>
+        <w:rPr>
+          <w:rFonts w:ascii="Arial" w:hAnsi="Arial" w:cs="Arial"/>
+          <w:color w:val="000000"/>
+          <w:sz w:val="52"/>
+          <w:szCs w:val="52"/>
+        </w:rPr>
+        <w:t xml:space="preserve"> </w:t>
+      </w:r>
+      <w:proofErr w:type="spellStart"/>
+      <w:r>
+        <w:rPr>
+          <w:rFonts w:ascii="Arial" w:hAnsi="Arial" w:cs="Arial"/>
+          <w:color w:val="000000"/>
+          <w:sz w:val="52"/>
+          <w:szCs w:val="52"/>
+        </w:rPr>
+        <w:t>nunc</w:t>
+      </w:r>
+      <w:proofErr w:type="spellEnd"/>
+      <w:r>
+        <w:rPr>
+          <w:rFonts w:ascii="Arial" w:hAnsi="Arial" w:cs="Arial"/>
+          <w:color w:val="000000"/>
+          <w:sz w:val="52"/>
+          <w:szCs w:val="52"/>
+        </w:rPr>
+        <w:t xml:space="preserve"> in </w:t>
+      </w:r>
+      <w:proofErr w:type="spellStart"/>
+      <w:r>
+        <w:rPr>
+          <w:rFonts w:ascii="Arial" w:hAnsi="Arial" w:cs="Arial"/>
+          <w:color w:val="000000"/>
+          <w:sz w:val="52"/>
+          <w:szCs w:val="52"/>
+        </w:rPr>
+        <w:t>molestie</w:t>
+      </w:r>
+      <w:proofErr w:type="spellEnd"/>
+      <w:r>
+        <w:rPr>
+          <w:rFonts w:ascii="Arial" w:hAnsi="Arial" w:cs="Arial"/>
+          <w:color w:val="000000"/>
+          <w:sz w:val="52"/>
+          <w:szCs w:val="52"/>
+        </w:rPr>
+        <w:t xml:space="preserve"> </w:t>
+      </w:r>
+      <w:proofErr w:type="spellStart"/>
+      <w:r>
+        <w:rPr>
+          <w:rFonts w:ascii="Arial" w:hAnsi="Arial" w:cs="Arial"/>
+          <w:color w:val="000000"/>
+          <w:sz w:val="52"/>
+          <w:szCs w:val="52"/>
+        </w:rPr>
+        <w:t>malesuada</w:t>
+      </w:r>
+      <w:proofErr w:type="spellEnd"/>
+      <w:r>
+        <w:rPr>
+          <w:rFonts w:ascii="Arial" w:hAnsi="Arial" w:cs="Arial"/>
+          <w:color w:val="000000"/>
+          <w:sz w:val="52"/>
+          <w:szCs w:val="52"/>
+        </w:rPr>
+        <w:t xml:space="preserve">. </w:t>
+      </w:r>
+      <w:r>
+        <w:rPr>
+          <w:noProof/>
+        </w:rPr>
+        <w:drawing>
+          <wp:anchor distT="0" distB="0" distL="114300" distR="114300" simplePos="0" relativeHeight="251658240" behindDoc="0" locked="0" layoutInCell="1" allowOverlap="1">
+            <wp:simplePos x="0" y="0"/>
+            <wp:positionH relativeFrom="column">
+              <wp:posOffset>0</wp:posOffset>
+            </wp:positionH>
+            <wp:positionV relativeFrom="paragraph">
+              <wp:posOffset>-1905</wp:posOffset>
+            </wp:positionV>
+            <wp:extent cx="3559463" cy="4914900"/>
+            <wp:effectExtent l="0" t="0" r="3175" b="0"/>
+            <wp:wrapThrough wrapText="bothSides">
+              <wp:wrapPolygon edited="0">
+                <wp:start x="0" y="0"/>
+                <wp:lineTo x="0" y="21516"/>
+                <wp:lineTo x="21504" y="21516"/>
+                <wp:lineTo x="21504" y="0"/>
+                <wp:lineTo x="0" y="0"/>
+              </wp:wrapPolygon>
+            </wp:wrapThrough>
+            <wp:docPr id="1" name="Picture 1" descr="Fairy Minimalistic Landscape with Rolling Green Fields Againts White Clouds and Blue Sky Background An amazing fairy-like minimalistic landscape featuring the rolling green fields of South Moravia, Czech Republic, on a serene morning. The waves of the hills and the tractor traces create an abstract nature background, reminiscent of the iconic Green Tuscany fields with sunlight while the sun is setting. This picturesque view captures the tranquil beauty and gentle curves of the landscape, making it a perfect representation of the region's enchanting countryside. Above Stock Photo"/>
+            <wp:cNvGraphicFramePr>
+              <a:graphicFrameLocks xmlns:a="http://schemas.openxmlformats.org/drawingml/2006/main" noChangeAspect="1"/>
+            </wp:cNvGraphicFramePr>
+            <a:graphic xmlns:a="http://schemas.openxmlformats.org/drawingml/2006/main">
+              <a:graphicData uri="http://schemas.openxmlformats.org/drawingml/2006/picture">
+                <pic:pic xmlns:pic="http://schemas.openxmlformats.org/drawingml/2006/picture">
+                  <pic:nvPicPr>
+                    <pic:cNvPr id="0" name="Picture 1" descr="Fairy Minimalistic Landscape with Rolling Green Fields Againts White Clouds and Blue Sky Background An amazing fairy-like minimalistic landscape featuring the rolling green fields of South Moravia, Czech Republic, on a serene morning. The waves of the hills and the tractor traces create an abstract nature background, reminiscent of the iconic Green Tuscany fields with sunlight while the sun is setting. This picturesque view captures the tranquil beauty and gentle curves of the landscape, making it a perfect representation of the region's enchanting countryside. Above Stock Photo"/>
+                    <pic:cNvPicPr>
+                      <a:picLocks noChangeAspect="1" noChangeArrowheads="1"/>
+                    </pic:cNvPicPr>
+                  </pic:nvPicPr>
+                  <pic:blipFill>
+                    <a:blip r:embed="rId6">
+                      <a:extLst>
+                        <a:ext uri="{28A0092B-C50C-407E-A947-70E740481C1C}">
+                          <a14:useLocalDpi xmlns:a14="http://schemas.microsoft.com/office/drawing/2010/main" val="0"/>
+                        </a:ext>
+                      </a:extLst>
+                    </a:blip>
+                    <a:srcRect/>
+                    <a:stretch>
+                      <a:fillRect/>
+                    </a:stretch>
+                  </pic:blipFill>
+                  <pic:spPr bwMode="auto">
+                    <a:xfrm>
+                      <a:off x="0" y="0"/>
+                      <a:ext cx="3559463" cy="4914900"/>
+                    </a:xfrm>
+                    <a:prstGeom prst="rect">
+                      <a:avLst/>
+                    </a:prstGeom>
+                    <a:noFill/>
+                    <a:ln>
+                      <a:noFill/>
+                    </a:ln>
+                  </pic:spPr>
+                </pic:pic>
+              </a:graphicData>
+            </a:graphic>
+            <wp14:sizeRelH relativeFrom="page">
+              <wp14:pctWidth>0</wp14:pctWidth>
+            </wp14:sizeRelH>
+            <wp14:sizeRelV relativeFrom="page">
+              <wp14:pctHeight>0</wp14:pctHeight>
+            </wp14:sizeRelV>
+          </wp:anchor>
+        </w:drawing>
+      </w:r>
+    </w:p>
+    <w:p>
+      <w:pPr>
+        <w:pStyle w:val="NormalWeb"/>
+        <w:shd w:val="clear" w:color="auto" w:fill="FFFFFF"/>
+        <w:spacing w:before="0" w:beforeAutospacing="0" w:after="225" w:afterAutospacing="0"/>
+        <w:jc w:val="both"/>
+        <w:rPr>
+          <w:rFonts w:ascii="Arial" w:hAnsi="Arial" w:cs="Arial"/>
+          <w:color w:val="000000"/>
+          <w:sz w:val="52"/>
+          <w:szCs w:val="52"/>
+        </w:rPr>
+      </w:pPr>
+      <w:proofErr w:type="spellStart"/>
+      <w:r>
+        <w:rPr>
+          <w:rFonts w:ascii="Arial" w:hAnsi="Arial" w:cs="Arial"/>
+          <w:color w:val="000000"/>
+          <w:sz w:val="52"/>
+          <w:szCs w:val="52"/>
+        </w:rPr>
+        <w:t>Nullam</w:t>
+      </w:r>
+      <w:proofErr w:type="spellEnd"/>
+      <w:r>
+        <w:rPr>
+          <w:rFonts w:ascii="Arial" w:hAnsi="Arial" w:cs="Arial"/>
+          <w:color w:val="000000"/>
+          <w:sz w:val="52"/>
+          <w:szCs w:val="52"/>
+        </w:rPr>
+        <w:t xml:space="preserve"> </w:t>
+      </w:r>
+      <w:proofErr w:type="spellStart"/>
+      <w:r>
+        <w:rPr>
+          <w:rFonts w:ascii="Arial" w:hAnsi="Arial" w:cs="Arial"/>
+          <w:color w:val="000000"/>
+          <w:sz w:val="52"/>
+          <w:szCs w:val="52"/>
+        </w:rPr>
+        <w:t>imperdiet</w:t>
+      </w:r>
+      <w:proofErr w:type="spellEnd"/>
+      <w:r>
+        <w:rPr>
+          <w:rFonts w:ascii="Arial" w:hAnsi="Arial" w:cs="Arial"/>
+          <w:color w:val="000000"/>
+          <w:sz w:val="52"/>
+          <w:szCs w:val="52"/>
+        </w:rPr>
+        <w:t xml:space="preserve">, ligula id </w:t>
+      </w:r>
+      <w:proofErr w:type="spellStart"/>
+      <w:r>
+        <w:rPr>
+          <w:rFonts w:ascii="Arial" w:hAnsi="Arial" w:cs="Arial"/>
+          <w:color w:val="000000"/>
+          <w:sz w:val="52"/>
+          <w:szCs w:val="52"/>
+        </w:rPr>
+        <w:t>iaculis</w:t>
+      </w:r>
+      <w:proofErr w:type="spellEnd"/>
+      <w:r>
+        <w:rPr>
+          <w:rFonts w:ascii="Arial" w:hAnsi="Arial" w:cs="Arial"/>
+          <w:color w:val="000000"/>
+          <w:sz w:val="52"/>
+          <w:szCs w:val="52"/>
+        </w:rPr>
+        <w:t xml:space="preserve"> </w:t>
+      </w:r>
+      <w:proofErr w:type="spellStart"/>
+      <w:r>
+        <w:rPr>
+          <w:rFonts w:ascii="Arial" w:hAnsi="Arial" w:cs="Arial"/>
+          <w:color w:val="000000"/>
+          <w:sz w:val="52"/>
+          <w:szCs w:val="52"/>
+        </w:rPr>
+        <w:t>ullamcorper</w:t>
+      </w:r>
+      <w:proofErr w:type="spellEnd"/>
+      <w:r>
+        <w:rPr>
+          <w:rFonts w:ascii="Arial" w:hAnsi="Arial" w:cs="Arial"/>
+          <w:color w:val="000000"/>
+          <w:sz w:val="52"/>
+          <w:szCs w:val="52"/>
+        </w:rPr>
+        <w:t xml:space="preserve">, </w:t>
+      </w:r>
+      <w:proofErr w:type="spellStart"/>
+      <w:proofErr w:type="gramStart"/>
+      <w:r>
+        <w:rPr>
+          <w:rFonts w:ascii="Arial" w:hAnsi="Arial" w:cs="Arial"/>
+          <w:color w:val="000000"/>
+          <w:sz w:val="52"/>
+          <w:szCs w:val="52"/>
+        </w:rPr>
+        <w:t>purus</w:t>
+      </w:r>
+      <w:proofErr w:type="spellEnd"/>
+      <w:proofErr w:type="gramEnd"/>
+      <w:r>
+        <w:rPr>
+          <w:rFonts w:ascii="Arial" w:hAnsi="Arial" w:cs="Arial"/>
+          <w:color w:val="000000"/>
+          <w:sz w:val="52"/>
+          <w:szCs w:val="52"/>
+        </w:rPr>
+        <w:t xml:space="preserve"> </w:t>
+      </w:r>
+      <w:proofErr w:type="spellStart"/>
+      <w:r>
+        <w:rPr>
+          <w:rFonts w:ascii="Arial" w:hAnsi="Arial" w:cs="Arial"/>
+          <w:color w:val="000000"/>
+          <w:sz w:val="52"/>
+          <w:szCs w:val="52"/>
+        </w:rPr>
+        <w:t>nibh</w:t>
+      </w:r>
+      <w:proofErr w:type="spellEnd"/>
+      <w:r>
+        <w:rPr>
+          <w:rFonts w:ascii="Arial" w:hAnsi="Arial" w:cs="Arial"/>
+          <w:color w:val="000000"/>
+          <w:sz w:val="52"/>
+          <w:szCs w:val="52"/>
+        </w:rPr>
+        <w:t xml:space="preserve"> </w:t>
+      </w:r>
+      <w:proofErr w:type="spellStart"/>
+      <w:r>
+        <w:rPr>
+          <w:rFonts w:ascii="Arial" w:hAnsi="Arial" w:cs="Arial"/>
+          <w:color w:val="000000"/>
+          <w:sz w:val="52"/>
+          <w:szCs w:val="52"/>
+        </w:rPr>
+        <w:t>vehicula</w:t>
+      </w:r>
+      <w:proofErr w:type="spellEnd"/>
+      <w:r>
+        <w:rPr>
+          <w:rFonts w:ascii="Arial" w:hAnsi="Arial" w:cs="Arial"/>
+          <w:color w:val="000000"/>
+          <w:sz w:val="52"/>
+          <w:szCs w:val="52"/>
+        </w:rPr>
+        <w:t xml:space="preserve"> </w:t>
+      </w:r>
+      <w:proofErr w:type="spellStart"/>
+      <w:r>
+        <w:rPr>
+          <w:rFonts w:ascii="Arial" w:hAnsi="Arial" w:cs="Arial"/>
+          <w:color w:val="000000"/>
+          <w:sz w:val="52"/>
+          <w:szCs w:val="52"/>
+        </w:rPr>
+        <w:t>risus</w:t>
+      </w:r>
+      <w:proofErr w:type="spellEnd"/>
+      <w:r>
+        <w:rPr>
+          <w:rFonts w:ascii="Arial" w:hAnsi="Arial" w:cs="Arial"/>
+          <w:color w:val="000000"/>
+          <w:sz w:val="52"/>
+          <w:szCs w:val="52"/>
+        </w:rPr>
+        <w:t xml:space="preserve">, </w:t>
+      </w:r>
+      <w:proofErr w:type="spellStart"/>
+      <w:r>
+        <w:rPr>
+          <w:rFonts w:ascii="Arial" w:hAnsi="Arial" w:cs="Arial"/>
+          <w:color w:val="000000"/>
+          <w:sz w:val="52"/>
+          <w:szCs w:val="52"/>
+        </w:rPr>
+        <w:t>sed</w:t>
+      </w:r>
+      <w:proofErr w:type="spellEnd"/>
+      <w:r>
+        <w:rPr>
+          <w:rFonts w:ascii="Arial" w:hAnsi="Arial" w:cs="Arial"/>
+          <w:color w:val="000000"/>
+          <w:sz w:val="52"/>
+          <w:szCs w:val="52"/>
+        </w:rPr>
+        <w:t xml:space="preserve"> </w:t>
+      </w:r>
+      <w:proofErr w:type="spellStart"/>
+      <w:r>
+        <w:rPr>
+          <w:rFonts w:ascii="Arial" w:hAnsi="Arial" w:cs="Arial"/>
+          <w:color w:val="000000"/>
+          <w:sz w:val="52"/>
+          <w:szCs w:val="52"/>
+        </w:rPr>
+        <w:t>dignissim</w:t>
+      </w:r>
+      <w:proofErr w:type="spellEnd"/>
+      <w:r>
+        <w:rPr>
+          <w:rFonts w:ascii="Arial" w:hAnsi="Arial" w:cs="Arial"/>
+          <w:color w:val="000000"/>
+          <w:sz w:val="52"/>
+          <w:szCs w:val="52"/>
+        </w:rPr>
+        <w:t xml:space="preserve"> </w:t>
+      </w:r>
+      <w:proofErr w:type="spellStart"/>
+      <w:r>
+        <w:rPr>
+          <w:rFonts w:ascii="Arial" w:hAnsi="Arial" w:cs="Arial"/>
+          <w:color w:val="000000"/>
+          <w:sz w:val="52"/>
+          <w:szCs w:val="52"/>
+        </w:rPr>
+        <w:t>tellus</w:t>
+      </w:r>
+      <w:proofErr w:type="spellEnd"/>
+      <w:r>
+        <w:rPr>
+          <w:rFonts w:ascii="Arial" w:hAnsi="Arial" w:cs="Arial"/>
+          <w:color w:val="000000"/>
+          <w:sz w:val="52"/>
+          <w:szCs w:val="52"/>
+        </w:rPr>
+        <w:t xml:space="preserve"> </w:t>
+      </w:r>
+      <w:proofErr w:type="spellStart"/>
+      <w:r>
+        <w:rPr>
+          <w:rFonts w:ascii="Arial" w:hAnsi="Arial" w:cs="Arial"/>
+          <w:color w:val="000000"/>
+          <w:sz w:val="52"/>
+          <w:szCs w:val="52"/>
+        </w:rPr>
+        <w:t>erat</w:t>
+      </w:r>
+      <w:proofErr w:type="spellEnd"/>
+      <w:r>
+        <w:rPr>
+          <w:rFonts w:ascii="Arial" w:hAnsi="Arial" w:cs="Arial"/>
+          <w:color w:val="000000"/>
+          <w:sz w:val="52"/>
+          <w:szCs w:val="52"/>
+        </w:rPr>
+        <w:t xml:space="preserve"> </w:t>
+      </w:r>
+      <w:proofErr w:type="spellStart"/>
+      <w:r>
+        <w:rPr>
+          <w:rFonts w:ascii="Arial" w:hAnsi="Arial" w:cs="Arial"/>
+          <w:color w:val="000000"/>
+          <w:sz w:val="52"/>
+          <w:szCs w:val="52"/>
+        </w:rPr>
+        <w:t>ut</w:t>
+      </w:r>
+      <w:proofErr w:type="spellEnd"/>
+      <w:r>
+        <w:rPr>
+          <w:rFonts w:ascii="Arial" w:hAnsi="Arial" w:cs="Arial"/>
+          <w:color w:val="000000"/>
+          <w:sz w:val="52"/>
+          <w:szCs w:val="52"/>
+        </w:rPr>
+        <w:t xml:space="preserve"> </w:t>
+      </w:r>
+      <w:proofErr w:type="spellStart"/>
+      <w:r>
+        <w:rPr>
+          <w:rFonts w:ascii="Arial" w:hAnsi="Arial" w:cs="Arial"/>
+          <w:color w:val="000000"/>
+          <w:sz w:val="52"/>
+          <w:szCs w:val="52"/>
+        </w:rPr>
+        <w:t>sapien</w:t>
+      </w:r>
+      <w:proofErr w:type="spellEnd"/>
+      <w:r>
+        <w:rPr>
+          <w:rFonts w:ascii="Arial" w:hAnsi="Arial" w:cs="Arial"/>
+          <w:color w:val="000000"/>
+          <w:sz w:val="52"/>
+          <w:szCs w:val="52"/>
+        </w:rPr>
+        <w:t>.</w:t>
+      </w:r>
+    </w:p>
+    <w:p>
+      <w:pPr>
+        <w:pStyle w:val="NormalWeb"/>
+        <w:shd w:val="clear" w:color="auto" w:fill="FFFFFF"/>
+        <w:spacing w:before="0" w:beforeAutospacing="0" w:after="225" w:afterAutospacing="0"/>
+        <w:jc w:val="both"/>
+        <w:rPr>
+          <w:rFonts w:ascii="Arial" w:hAnsi="Arial" w:cs="Arial"/>
+          <w:i/>
+          <w:color w:val="000000"/>
+          <w:sz w:val="52"/>
+          <w:szCs w:val="52"/>
+        </w:rPr>
+      </w:pPr>
+      <w:proofErr w:type="spellStart"/>
+      <w:r>
+        <w:rPr>
+          <w:rFonts w:ascii="Arial" w:hAnsi="Arial" w:cs="Arial"/>
+          <w:i/>
           <w:color w:val="000000"/>
           <w:sz w:val="52"/>
           <w:szCs w:val="52"/>
@@ -2779,16 +1799,18 @@
       <w:r>
         <w:rPr>
           <w:rFonts w:ascii="Arial" w:hAnsi="Arial" w:cs="Arial"/>
-          <w:color w:val="000000"/>
-          <w:sz w:val="52"/>
-          <w:szCs w:val="52"/>
-        </w:rPr>
-        <w:t xml:space="preserve"> </w:t>
-      </w:r>
-      <w:proofErr w:type="spellStart"/>
-      <w:r>
-        <w:rPr>
-          <w:rFonts w:ascii="Arial" w:hAnsi="Arial" w:cs="Arial"/>
+          <w:i/>
+          <w:color w:val="000000"/>
+          <w:sz w:val="52"/>
+          <w:szCs w:val="52"/>
+        </w:rPr>
+        <w:t xml:space="preserve"> </w:t>
+      </w:r>
+      <w:proofErr w:type="spellStart"/>
+      <w:r>
+        <w:rPr>
+          <w:rFonts w:ascii="Arial" w:hAnsi="Arial" w:cs="Arial"/>
+          <w:i/>
           <w:color w:val="000000"/>
           <w:sz w:val="52"/>
           <w:szCs w:val="52"/>
@@ -2799,16 +1821,18 @@
       <w:r>
         <w:rPr>
           <w:rFonts w:ascii="Arial" w:hAnsi="Arial" w:cs="Arial"/>
-          <w:color w:val="000000"/>
-          <w:sz w:val="52"/>
-          <w:szCs w:val="52"/>
-        </w:rPr>
-        <w:t xml:space="preserve"> </w:t>
-      </w:r>
-      <w:proofErr w:type="spellStart"/>
-      <w:r>
-        <w:rPr>
-          <w:rFonts w:ascii="Arial" w:hAnsi="Arial" w:cs="Arial"/>
+          <w:i/>
+          <w:color w:val="000000"/>
+          <w:sz w:val="52"/>
+          <w:szCs w:val="52"/>
+        </w:rPr>
+        <w:t xml:space="preserve"> </w:t>
+      </w:r>
+      <w:proofErr w:type="spellStart"/>
+      <w:r>
+        <w:rPr>
+          <w:rFonts w:ascii="Arial" w:hAnsi="Arial" w:cs="Arial"/>
+          <w:i/>
           <w:color w:val="000000"/>
           <w:sz w:val="52"/>
           <w:szCs w:val="52"/>
@@ -2819,6 +1843,7 @@
       <w:r>
         <w:rPr>
           <w:rFonts w:ascii="Arial" w:hAnsi="Arial" w:cs="Arial"/>
+          <w:i/>
           <w:color w:val="000000"/>
           <w:sz w:val="52"/>
           <w:szCs w:val="52"/>
@@ -2830,6 +1855,7 @@
       <w:r>
         <w:rPr>
           <w:rFonts w:ascii="Arial" w:hAnsi="Arial" w:cs="Arial"/>
+          <w:i/>
           <w:color w:val="000000"/>
           <w:sz w:val="52"/>
           <w:szCs w:val="52"/>
@@ -2841,16 +1867,18 @@
       <w:r>
         <w:rPr>
           <w:rFonts w:ascii="Arial" w:hAnsi="Arial" w:cs="Arial"/>
-          <w:color w:val="000000"/>
-          <w:sz w:val="52"/>
-          <w:szCs w:val="52"/>
-        </w:rPr>
-        <w:t xml:space="preserve"> </w:t>
-      </w:r>
-      <w:proofErr w:type="spellStart"/>
-      <w:r>
-        <w:rPr>
-          <w:rFonts w:ascii="Arial" w:hAnsi="Arial" w:cs="Arial"/>
+          <w:i/>
+          <w:color w:val="000000"/>
+          <w:sz w:val="52"/>
+          <w:szCs w:val="52"/>
+        </w:rPr>
+        <w:t xml:space="preserve"> </w:t>
+      </w:r>
+      <w:proofErr w:type="spellStart"/>
+      <w:r>
+        <w:rPr>
+          <w:rFonts w:ascii="Arial" w:hAnsi="Arial" w:cs="Arial"/>
+          <w:i/>
           <w:color w:val="000000"/>
           <w:sz w:val="52"/>
           <w:szCs w:val="52"/>
@@ -2861,16 +1889,18 @@
       <w:r>
         <w:rPr>
           <w:rFonts w:ascii="Arial" w:hAnsi="Arial" w:cs="Arial"/>
-          <w:color w:val="000000"/>
-          <w:sz w:val="52"/>
-          <w:szCs w:val="52"/>
-        </w:rPr>
-        <w:t xml:space="preserve"> </w:t>
-      </w:r>
-      <w:proofErr w:type="spellStart"/>
-      <w:r>
-        <w:rPr>
-          <w:rFonts w:ascii="Arial" w:hAnsi="Arial" w:cs="Arial"/>
+          <w:i/>
+          <w:color w:val="000000"/>
+          <w:sz w:val="52"/>
+          <w:szCs w:val="52"/>
+        </w:rPr>
+        <w:t xml:space="preserve"> </w:t>
+      </w:r>
+      <w:proofErr w:type="spellStart"/>
+      <w:r>
+        <w:rPr>
+          <w:rFonts w:ascii="Arial" w:hAnsi="Arial" w:cs="Arial"/>
+          <w:i/>
           <w:color w:val="000000"/>
           <w:sz w:val="52"/>
           <w:szCs w:val="52"/>
@@ -2881,6 +1911,7 @@
       <w:r>
         <w:rPr>
           <w:rFonts w:ascii="Arial" w:hAnsi="Arial" w:cs="Arial"/>
+          <w:i/>
           <w:color w:val="000000"/>
           <w:sz w:val="52"/>
           <w:szCs w:val="52"/>
@@ -2891,6 +1922,7 @@
       <w:r>
         <w:rPr>
           <w:rFonts w:ascii="Arial" w:hAnsi="Arial" w:cs="Arial"/>
+          <w:i/>
           <w:color w:val="000000"/>
           <w:sz w:val="52"/>
           <w:szCs w:val="52"/>
@@ -2901,16 +1933,18 @@
       <w:r>
         <w:rPr>
           <w:rFonts w:ascii="Arial" w:hAnsi="Arial" w:cs="Arial"/>
-          <w:color w:val="000000"/>
-          <w:sz w:val="52"/>
-          <w:szCs w:val="52"/>
-        </w:rPr>
-        <w:t xml:space="preserve"> </w:t>
-      </w:r>
-      <w:proofErr w:type="spellStart"/>
-      <w:r>
-        <w:rPr>
-          <w:rFonts w:ascii="Arial" w:hAnsi="Arial" w:cs="Arial"/>
+          <w:i/>
+          <w:color w:val="000000"/>
+          <w:sz w:val="52"/>
+          <w:szCs w:val="52"/>
+        </w:rPr>
+        <w:t xml:space="preserve"> </w:t>
+      </w:r>
+      <w:proofErr w:type="spellStart"/>
+      <w:r>
+        <w:rPr>
+          <w:rFonts w:ascii="Arial" w:hAnsi="Arial" w:cs="Arial"/>
+          <w:i/>
           <w:color w:val="000000"/>
           <w:sz w:val="52"/>
           <w:szCs w:val="52"/>
@@ -2921,16 +1955,18 @@
       <w:r>
         <w:rPr>
           <w:rFonts w:ascii="Arial" w:hAnsi="Arial" w:cs="Arial"/>
-          <w:color w:val="000000"/>
-          <w:sz w:val="52"/>
-          <w:szCs w:val="52"/>
-        </w:rPr>
-        <w:t xml:space="preserve"> </w:t>
-      </w:r>
-      <w:proofErr w:type="spellStart"/>
-      <w:r>
-        <w:rPr>
-          <w:rFonts w:ascii="Arial" w:hAnsi="Arial" w:cs="Arial"/>
+          <w:i/>
+          <w:color w:val="000000"/>
+          <w:sz w:val="52"/>
+          <w:szCs w:val="52"/>
+        </w:rPr>
+        <w:t xml:space="preserve"> </w:t>
+      </w:r>
+      <w:proofErr w:type="spellStart"/>
+      <w:r>
+        <w:rPr>
+          <w:rFonts w:ascii="Arial" w:hAnsi="Arial" w:cs="Arial"/>
+          <w:i/>
           <w:color w:val="000000"/>
           <w:sz w:val="52"/>
           <w:szCs w:val="52"/>
@@ -2941,6 +1977,7 @@
       <w:r>
         <w:rPr>
           <w:rFonts w:ascii="Arial" w:hAnsi="Arial" w:cs="Arial"/>
+          <w:i/>
           <w:color w:val="000000"/>
           <w:sz w:val="52"/>
           <w:szCs w:val="52"/>
@@ -2951,6 +1988,7 @@
       <w:r>
         <w:rPr>
           <w:rFonts w:ascii="Arial" w:hAnsi="Arial" w:cs="Arial"/>
+          <w:i/>
           <w:color w:val="000000"/>
           <w:sz w:val="52"/>
           <w:szCs w:val="52"/>
@@ -2961,16 +1999,18 @@
       <w:r>
         <w:rPr>
           <w:rFonts w:ascii="Arial" w:hAnsi="Arial" w:cs="Arial"/>
-          <w:color w:val="000000"/>
-          <w:sz w:val="52"/>
-          <w:szCs w:val="52"/>
-        </w:rPr>
-        <w:t xml:space="preserve"> </w:t>
-      </w:r>
-      <w:proofErr w:type="spellStart"/>
-      <w:r>
-        <w:rPr>
-          <w:rFonts w:ascii="Arial" w:hAnsi="Arial" w:cs="Arial"/>
+          <w:i/>
+          <w:color w:val="000000"/>
+          <w:sz w:val="52"/>
+          <w:szCs w:val="52"/>
+        </w:rPr>
+        <w:t xml:space="preserve"> </w:t>
+      </w:r>
+      <w:proofErr w:type="spellStart"/>
+      <w:r>
+        <w:rPr>
+          <w:rFonts w:ascii="Arial" w:hAnsi="Arial" w:cs="Arial"/>
+          <w:i/>
           <w:color w:val="000000"/>
           <w:sz w:val="52"/>
           <w:szCs w:val="52"/>
@@ -2981,16 +2021,18 @@
       <w:r>
         <w:rPr>
           <w:rFonts w:ascii="Arial" w:hAnsi="Arial" w:cs="Arial"/>
-          <w:color w:val="000000"/>
-          <w:sz w:val="52"/>
-          <w:szCs w:val="52"/>
-        </w:rPr>
-        <w:t xml:space="preserve"> </w:t>
-      </w:r>
-      <w:proofErr w:type="spellStart"/>
-      <w:r>
-        <w:rPr>
-          <w:rFonts w:ascii="Arial" w:hAnsi="Arial" w:cs="Arial"/>
+          <w:i/>
+          <w:color w:val="000000"/>
+          <w:sz w:val="52"/>
+          <w:szCs w:val="52"/>
+        </w:rPr>
+        <w:t xml:space="preserve"> </w:t>
+      </w:r>
+      <w:proofErr w:type="spellStart"/>
+      <w:r>
+        <w:rPr>
+          <w:rFonts w:ascii="Arial" w:hAnsi="Arial" w:cs="Arial"/>
+          <w:i/>
           <w:color w:val="000000"/>
           <w:sz w:val="52"/>
           <w:szCs w:val="52"/>
@@ -3001,16 +2043,18 @@
       <w:r>
         <w:rPr>
           <w:rFonts w:ascii="Arial" w:hAnsi="Arial" w:cs="Arial"/>
-          <w:color w:val="000000"/>
-          <w:sz w:val="52"/>
-          <w:szCs w:val="52"/>
-        </w:rPr>
-        <w:t xml:space="preserve"> </w:t>
-      </w:r>
-      <w:proofErr w:type="spellStart"/>
-      <w:r>
-        <w:rPr>
-          <w:rFonts w:ascii="Arial" w:hAnsi="Arial" w:cs="Arial"/>
+          <w:i/>
+          <w:color w:val="000000"/>
+          <w:sz w:val="52"/>
+          <w:szCs w:val="52"/>
+        </w:rPr>
+        <w:t xml:space="preserve"> </w:t>
+      </w:r>
+      <w:proofErr w:type="spellStart"/>
+      <w:r>
+        <w:rPr>
+          <w:rFonts w:ascii="Arial" w:hAnsi="Arial" w:cs="Arial"/>
+          <w:i/>
           <w:color w:val="000000"/>
           <w:sz w:val="52"/>
           <w:szCs w:val="52"/>
@@ -3021,6 +2065,7 @@
       <w:r>
         <w:rPr>
           <w:rFonts w:ascii="Arial" w:hAnsi="Arial" w:cs="Arial"/>
+          <w:i/>
           <w:color w:val="000000"/>
           <w:sz w:val="52"/>
           <w:szCs w:val="52"/>
@@ -3031,6 +2076,7 @@
       <w:r>
         <w:rPr>
           <w:rFonts w:ascii="Arial" w:hAnsi="Arial" w:cs="Arial"/>
+          <w:i/>
           <w:color w:val="000000"/>
           <w:sz w:val="52"/>
           <w:szCs w:val="52"/>
@@ -3041,16 +2087,18 @@
       <w:r>
         <w:rPr>
           <w:rFonts w:ascii="Arial" w:hAnsi="Arial" w:cs="Arial"/>
-          <w:color w:val="000000"/>
-          <w:sz w:val="52"/>
-          <w:szCs w:val="52"/>
-        </w:rPr>
-        <w:t xml:space="preserve"> </w:t>
-      </w:r>
-      <w:proofErr w:type="spellStart"/>
-      <w:r>
-        <w:rPr>
-          <w:rFonts w:ascii="Arial" w:hAnsi="Arial" w:cs="Arial"/>
+          <w:i/>
+          <w:color w:val="000000"/>
+          <w:sz w:val="52"/>
+          <w:szCs w:val="52"/>
+        </w:rPr>
+        <w:t xml:space="preserve"> </w:t>
+      </w:r>
+      <w:proofErr w:type="spellStart"/>
+      <w:r>
+        <w:rPr>
+          <w:rFonts w:ascii="Arial" w:hAnsi="Arial" w:cs="Arial"/>
+          <w:i/>
           <w:color w:val="000000"/>
           <w:sz w:val="52"/>
           <w:szCs w:val="52"/>
@@ -3061,6 +2109,7 @@
       <w:r>
         <w:rPr>
           <w:rFonts w:ascii="Arial" w:hAnsi="Arial" w:cs="Arial"/>
+          <w:i/>
           <w:color w:val="000000"/>
           <w:sz w:val="52"/>
           <w:szCs w:val="52"/>
@@ -3071,6 +2120,7 @@
       <w:r>
         <w:rPr>
           <w:rFonts w:ascii="Arial" w:hAnsi="Arial" w:cs="Arial"/>
+          <w:i/>
           <w:color w:val="000000"/>
           <w:sz w:val="52"/>
           <w:szCs w:val="52"/>
@@ -3081,6 +2131,7 @@
       <w:r>
         <w:rPr>
           <w:rFonts w:ascii="Arial" w:hAnsi="Arial" w:cs="Arial"/>
+          <w:i/>
           <w:color w:val="000000"/>
           <w:sz w:val="52"/>
           <w:szCs w:val="52"/>
@@ -3091,6 +2142,7 @@
       <w:r>
         <w:rPr>
           <w:rFonts w:ascii="Arial" w:hAnsi="Arial" w:cs="Arial"/>
+          <w:i/>
           <w:color w:val="000000"/>
           <w:sz w:val="52"/>
           <w:szCs w:val="52"/>
@@ -3101,16 +2153,18 @@
       <w:r>
         <w:rPr>
           <w:rFonts w:ascii="Arial" w:hAnsi="Arial" w:cs="Arial"/>
-          <w:color w:val="000000"/>
-          <w:sz w:val="52"/>
-          <w:szCs w:val="52"/>
-        </w:rPr>
-        <w:t xml:space="preserve"> </w:t>
-      </w:r>
-      <w:proofErr w:type="spellStart"/>
-      <w:r>
-        <w:rPr>
-          <w:rFonts w:ascii="Arial" w:hAnsi="Arial" w:cs="Arial"/>
+          <w:i/>
+          <w:color w:val="000000"/>
+          <w:sz w:val="52"/>
+          <w:szCs w:val="52"/>
+        </w:rPr>
+        <w:t xml:space="preserve"> </w:t>
+      </w:r>
+      <w:proofErr w:type="spellStart"/>
+      <w:r>
+        <w:rPr>
+          <w:rFonts w:ascii="Arial" w:hAnsi="Arial" w:cs="Arial"/>
+          <w:i/>
           <w:color w:val="000000"/>
           <w:sz w:val="52"/>
           <w:szCs w:val="52"/>
@@ -3121,6 +2175,7 @@
       <w:r>
         <w:rPr>
           <w:rFonts w:ascii="Arial" w:hAnsi="Arial" w:cs="Arial"/>
+          <w:i/>
           <w:color w:val="000000"/>
           <w:sz w:val="52"/>
           <w:szCs w:val="52"/>
@@ -3685,8 +2740,6 @@
           <w:szCs w:val="52"/>
         </w:rPr>
       </w:pPr>
-      <w:bookmarkStart w:id="0" w:name="_GoBack"/>
-      <w:bookmarkEnd w:id="0"/>
       <w:proofErr w:type="spellStart"/>
       <w:r>
         <w:rPr>
@@ -4122,7 +3175,7 @@
     </w:p>
     <w:sectPr>
       <w:pgSz w:w="12240" w:h="31680"/>
-      <w:pgMar w:top="360" w:right="360" w:bottom="360" w:left="360" w:header="720" w:footer="720" w:gutter="0"/>
+      <w:pgMar w:top="360" w:right="360" w:bottom="0" w:left="360" w:header="720" w:footer="720" w:gutter="0"/>
       <w:cols w:space="720"/>
       <w:docGrid w:linePitch="360"/>
     </w:sectPr>

</xml_diff>